<commit_message>
lieDetection Almost completed with low accuracy
</commit_message>
<xml_diff>
--- a/CA2_810199356.docx
+++ b/CA2_810199356.docx
@@ -681,9 +681,9 @@
         <w:tblLook w:val="04A0" w:firstRow="1" w:lastRow="0" w:firstColumn="1" w:lastColumn="0" w:noHBand="0" w:noVBand="1"/>
       </w:tblPr>
       <w:tblGrid>
-        <w:gridCol w:w="3348"/>
-        <w:gridCol w:w="3357"/>
-        <w:gridCol w:w="3365"/>
+        <w:gridCol w:w="3359"/>
+        <w:gridCol w:w="3359"/>
+        <w:gridCol w:w="3352"/>
       </w:tblGrid>
       <w:tr>
         <w:tc>
@@ -708,7 +708,25 @@
                 <w:szCs w:val="24"/>
                 <w:lang w:bidi="fa-IR"/>
               </w:rPr>
-              <w:t>ham</w:t>
+              <w:t>H</w:t>
+            </w:r>
+            <w:r>
+              <w:rPr>
+                <w:rFonts w:cs="B Nazanin"/>
+                <w:sz w:val="24"/>
+                <w:szCs w:val="24"/>
+                <w:lang w:bidi="fa-IR"/>
+              </w:rPr>
+              <w:t>am</w:t>
+            </w:r>
+            <w:r>
+              <w:rPr>
+                <w:rFonts w:cs="B Nazanin"/>
+                <w:sz w:val="24"/>
+                <w:szCs w:val="24"/>
+                <w:lang w:bidi="fa-IR"/>
+              </w:rPr>
+              <w:t xml:space="preserve"> detect</w:t>
             </w:r>
           </w:p>
         </w:tc>
@@ -721,7 +739,7 @@
               <w:bidi/>
               <w:jc w:val="center"/>
               <w:rPr>
-                <w:rFonts w:cs="B Nazanin" w:hint="cs"/>
+                <w:rFonts w:cs="B Nazanin"/>
                 <w:sz w:val="24"/>
                 <w:szCs w:val="24"/>
                 <w:rtl/>
@@ -735,7 +753,25 @@
                 <w:szCs w:val="24"/>
                 <w:lang w:bidi="fa-IR"/>
               </w:rPr>
-              <w:t>spam</w:t>
+              <w:t>S</w:t>
+            </w:r>
+            <w:r>
+              <w:rPr>
+                <w:rFonts w:cs="B Nazanin"/>
+                <w:sz w:val="24"/>
+                <w:szCs w:val="24"/>
+                <w:lang w:bidi="fa-IR"/>
+              </w:rPr>
+              <w:t>pam</w:t>
+            </w:r>
+            <w:r>
+              <w:rPr>
+                <w:rFonts w:cs="B Nazanin"/>
+                <w:sz w:val="24"/>
+                <w:szCs w:val="24"/>
+                <w:lang w:bidi="fa-IR"/>
+              </w:rPr>
+              <w:t xml:space="preserve"> detect</w:t>
             </w:r>
           </w:p>
         </w:tc>
@@ -747,7 +783,7 @@
             <w:pPr>
               <w:bidi/>
               <w:rPr>
-                <w:rFonts w:cs="B Nazanin" w:hint="cs"/>
+                <w:rFonts w:cs="B Nazanin"/>
                 <w:sz w:val="24"/>
                 <w:szCs w:val="24"/>
                 <w:rtl/>
@@ -767,7 +803,7 @@
               <w:bidi/>
               <w:jc w:val="center"/>
               <w:rPr>
-                <w:rFonts w:cs="B Nazanin" w:hint="cs"/>
+                <w:rFonts w:cs="B Nazanin"/>
                 <w:sz w:val="24"/>
                 <w:szCs w:val="24"/>
                 <w:rtl/>
@@ -794,7 +830,7 @@
               <w:bidi/>
               <w:jc w:val="center"/>
               <w:rPr>
-                <w:rFonts w:cs="B Nazanin" w:hint="cs"/>
+                <w:rFonts w:cs="B Nazanin"/>
                 <w:sz w:val="24"/>
                 <w:szCs w:val="24"/>
                 <w:rtl/>
@@ -820,7 +856,7 @@
             <w:pPr>
               <w:jc w:val="center"/>
               <w:rPr>
-                <w:rFonts w:cs="B Nazanin" w:hint="cs"/>
+                <w:rFonts w:cs="B Nazanin"/>
                 <w:sz w:val="24"/>
                 <w:szCs w:val="24"/>
                 <w:rtl/>
@@ -834,7 +870,7 @@
                 <w:szCs w:val="24"/>
                 <w:lang w:bidi="fa-IR"/>
               </w:rPr>
-              <w:t>Spam detect</w:t>
+              <w:t>Spam</w:t>
             </w:r>
           </w:p>
         </w:tc>
@@ -849,7 +885,7 @@
               <w:bidi/>
               <w:jc w:val="center"/>
               <w:rPr>
-                <w:rFonts w:cs="B Nazanin" w:hint="cs"/>
+                <w:rFonts w:cs="B Nazanin"/>
                 <w:sz w:val="24"/>
                 <w:szCs w:val="24"/>
                 <w:rtl/>
@@ -876,7 +912,7 @@
               <w:bidi/>
               <w:jc w:val="center"/>
               <w:rPr>
-                <w:rFonts w:cs="B Nazanin" w:hint="cs"/>
+                <w:rFonts w:cs="B Nazanin"/>
                 <w:sz w:val="24"/>
                 <w:szCs w:val="24"/>
                 <w:rtl/>
@@ -891,6 +927,467 @@
                 <w:lang w:bidi="fa-IR"/>
               </w:rPr>
               <w:t>0</w:t>
+            </w:r>
+          </w:p>
+        </w:tc>
+        <w:tc>
+          <w:tcPr>
+            <w:tcW w:w="3597" w:type="dxa"/>
+          </w:tcPr>
+          <w:p>
+            <w:pPr>
+              <w:keepNext/>
+              <w:bidi/>
+              <w:jc w:val="center"/>
+              <w:rPr>
+                <w:rFonts w:cs="B Nazanin"/>
+                <w:sz w:val="24"/>
+                <w:szCs w:val="24"/>
+                <w:rtl/>
+                <w:lang w:bidi="fa-IR"/>
+              </w:rPr>
+            </w:pPr>
+            <w:r>
+              <w:rPr>
+                <w:rFonts w:cs="B Nazanin"/>
+                <w:sz w:val="24"/>
+                <w:szCs w:val="24"/>
+                <w:lang w:bidi="fa-IR"/>
+              </w:rPr>
+              <w:t>Ham</w:t>
+            </w:r>
+          </w:p>
+        </w:tc>
+      </w:tr>
+    </w:tbl>
+    <w:p>
+      <w:pPr>
+        <w:pStyle w:val="Caption"/>
+        <w:bidi/>
+        <w:jc w:val="center"/>
+        <w:rPr>
+          <w:rFonts w:cs="B Nazanin"/>
+          <w:sz w:val="24"/>
+          <w:szCs w:val="24"/>
+          <w:rtl/>
+          <w:lang w:bidi="fa-IR"/>
+        </w:rPr>
+      </w:pPr>
+      <w:r>
+        <w:rPr>
+          <w:rFonts w:cs="B Nazanin"/>
+          <w:sz w:val="24"/>
+          <w:szCs w:val="24"/>
+          <w:rtl/>
+          <w:lang w:bidi="fa-IR"/>
+        </w:rPr>
+        <w:fldChar w:fldCharType="begin"/>
+      </w:r>
+      <w:r>
+        <w:rPr>
+          <w:rFonts w:cs="B Nazanin"/>
+          <w:sz w:val="24"/>
+          <w:szCs w:val="24"/>
+          <w:rtl/>
+          <w:lang w:bidi="fa-IR"/>
+        </w:rPr>
+        <w:instrText xml:space="preserve"> </w:instrText>
+      </w:r>
+      <w:r>
+        <w:rPr>
+          <w:rFonts w:cs="B Nazanin"/>
+          <w:sz w:val="24"/>
+          <w:szCs w:val="24"/>
+          <w:lang w:bidi="fa-IR"/>
+        </w:rPr>
+        <w:instrText>SEQ</w:instrText>
+      </w:r>
+      <w:r>
+        <w:rPr>
+          <w:rFonts w:cs="B Nazanin"/>
+          <w:sz w:val="24"/>
+          <w:szCs w:val="24"/>
+          <w:rtl/>
+          <w:lang w:bidi="fa-IR"/>
+        </w:rPr>
+        <w:instrText xml:space="preserve"> </w:instrText>
+      </w:r>
+      <w:r>
+        <w:rPr>
+          <w:rFonts w:cs="B Nazanin"/>
+          <w:sz w:val="24"/>
+          <w:szCs w:val="24"/>
+          <w:lang w:bidi="fa-IR"/>
+        </w:rPr>
+        <w:instrText>Table \* ARABIC</w:instrText>
+      </w:r>
+      <w:r>
+        <w:rPr>
+          <w:rFonts w:cs="B Nazanin"/>
+          <w:sz w:val="24"/>
+          <w:szCs w:val="24"/>
+          <w:rtl/>
+          <w:lang w:bidi="fa-IR"/>
+        </w:rPr>
+        <w:instrText xml:space="preserve"> </w:instrText>
+      </w:r>
+      <w:r>
+        <w:rPr>
+          <w:rFonts w:cs="B Nazanin"/>
+          <w:sz w:val="24"/>
+          <w:szCs w:val="24"/>
+          <w:rtl/>
+          <w:lang w:bidi="fa-IR"/>
+        </w:rPr>
+        <w:fldChar w:fldCharType="separate"/>
+      </w:r>
+      <w:r>
+        <w:rPr>
+          <w:rFonts w:cs="B Nazanin"/>
+          <w:noProof/>
+          <w:sz w:val="24"/>
+          <w:szCs w:val="24"/>
+          <w:rtl/>
+          <w:lang w:bidi="fa-IR"/>
+        </w:rPr>
+        <w:t>1</w:t>
+      </w:r>
+      <w:r>
+        <w:rPr>
+          <w:rFonts w:cs="B Nazanin"/>
+          <w:sz w:val="24"/>
+          <w:szCs w:val="24"/>
+          <w:rtl/>
+          <w:lang w:bidi="fa-IR"/>
+        </w:rPr>
+        <w:fldChar w:fldCharType="end"/>
+      </w:r>
+      <w:r>
+        <w:rPr>
+          <w:rFonts w:hint="cs"/>
+          <w:rtl/>
+          <w:lang w:bidi="fa-IR"/>
+        </w:rPr>
+        <w:t xml:space="preserve"> - ماتریس </w:t>
+      </w:r>
+      <w:r>
+        <w:rPr>
+          <w:lang w:bidi="fa-IR"/>
+        </w:rPr>
+        <w:t>confusion</w:t>
+      </w:r>
+      <w:r>
+        <w:rPr>
+          <w:rFonts w:hint="cs"/>
+          <w:rtl/>
+          <w:lang w:bidi="fa-IR"/>
+        </w:rPr>
+        <w:t xml:space="preserve"> در حالت دارای پیش پردازش</w:t>
+      </w:r>
+    </w:p>
+    <w:p>
+      <w:pPr>
+        <w:bidi/>
+        <w:ind w:left="720"/>
+        <w:rPr>
+          <w:rFonts w:cs="B Nazanin"/>
+          <w:sz w:val="24"/>
+          <w:szCs w:val="24"/>
+          <w:rtl/>
+          <w:lang w:bidi="fa-IR"/>
+        </w:rPr>
+      </w:pPr>
+      <w:r>
+        <w:rPr>
+          <w:rFonts w:cs="B Nazanin" w:hint="cs"/>
+          <w:sz w:val="24"/>
+          <w:szCs w:val="24"/>
+          <w:rtl/>
+          <w:lang w:bidi="fa-IR"/>
+        </w:rPr>
+        <w:t>بنابراین:</w:t>
+      </w:r>
+    </w:p>
+    <w:p>
+      <w:pPr>
+        <w:ind w:left="720"/>
+        <w:rPr>
+          <w:rFonts w:cs="B Nazanin"/>
+          <w:sz w:val="24"/>
+          <w:szCs w:val="24"/>
+          <w:lang w:bidi="fa-IR"/>
+        </w:rPr>
+      </w:pPr>
+      <w:r>
+        <w:rPr>
+          <w:rFonts w:cs="B Nazanin"/>
+          <w:sz w:val="24"/>
+          <w:szCs w:val="24"/>
+          <w:lang w:bidi="fa-IR"/>
+        </w:rPr>
+        <w:t xml:space="preserve">True Positive = 112 , True Negative = 970 , False Negative = </w:t>
+      </w:r>
+      <w:r>
+        <w:rPr>
+          <w:rFonts w:cs="B Nazanin"/>
+          <w:sz w:val="24"/>
+          <w:szCs w:val="24"/>
+          <w:lang w:bidi="fa-IR"/>
+        </w:rPr>
+        <w:t>33</w:t>
+      </w:r>
+      <w:r>
+        <w:rPr>
+          <w:rFonts w:cs="B Nazanin"/>
+          <w:sz w:val="24"/>
+          <w:szCs w:val="24"/>
+          <w:lang w:bidi="fa-IR"/>
+        </w:rPr>
+        <w:t xml:space="preserve">, False Positive = </w:t>
+      </w:r>
+      <w:r>
+        <w:rPr>
+          <w:rFonts w:cs="B Nazanin"/>
+          <w:sz w:val="24"/>
+          <w:szCs w:val="24"/>
+          <w:lang w:bidi="fa-IR"/>
+        </w:rPr>
+        <w:t>0</w:t>
+      </w:r>
+    </w:p>
+    <w:p>
+      <w:pPr>
+        <w:ind w:left="720"/>
+        <w:rPr>
+          <w:rFonts w:cs="B Nazanin"/>
+          <w:sz w:val="24"/>
+          <w:szCs w:val="24"/>
+          <w:lang w:bidi="fa-IR"/>
+        </w:rPr>
+      </w:pPr>
+      <w:r>
+        <w:rPr>
+          <w:rFonts w:cs="B Nazanin"/>
+          <w:sz w:val="24"/>
+          <w:szCs w:val="24"/>
+          <w:lang w:bidi="fa-IR"/>
+        </w:rPr>
+        <w:t>Accuracy = 112 + 970/112 + 970 + 33 = 0.97</w:t>
+      </w:r>
+    </w:p>
+    <w:p>
+      <w:pPr>
+        <w:ind w:left="720"/>
+        <w:rPr>
+          <w:rFonts w:cs="B Nazanin"/>
+          <w:sz w:val="24"/>
+          <w:szCs w:val="24"/>
+          <w:lang w:bidi="fa-IR"/>
+        </w:rPr>
+      </w:pPr>
+      <w:r>
+        <w:rPr>
+          <w:rFonts w:cs="B Nazanin"/>
+          <w:sz w:val="24"/>
+          <w:szCs w:val="24"/>
+          <w:lang w:bidi="fa-IR"/>
+        </w:rPr>
+        <w:t xml:space="preserve">Precision = 112/112 + </w:t>
+      </w:r>
+      <w:r>
+        <w:rPr>
+          <w:rFonts w:cs="B Nazanin"/>
+          <w:sz w:val="24"/>
+          <w:szCs w:val="24"/>
+          <w:lang w:bidi="fa-IR"/>
+        </w:rPr>
+        <w:t>0</w:t>
+      </w:r>
+      <w:r>
+        <w:rPr>
+          <w:rFonts w:cs="B Nazanin"/>
+          <w:sz w:val="24"/>
+          <w:szCs w:val="24"/>
+          <w:lang w:bidi="fa-IR"/>
+        </w:rPr>
+        <w:t xml:space="preserve"> = </w:t>
+      </w:r>
+      <w:r>
+        <w:rPr>
+          <w:rFonts w:cs="B Nazanin"/>
+          <w:sz w:val="24"/>
+          <w:szCs w:val="24"/>
+          <w:lang w:bidi="fa-IR"/>
+        </w:rPr>
+        <w:t>1</w:t>
+      </w:r>
+    </w:p>
+    <w:p>
+      <w:pPr>
+        <w:ind w:left="720"/>
+        <w:rPr>
+          <w:rFonts w:cs="B Nazanin"/>
+          <w:sz w:val="24"/>
+          <w:szCs w:val="24"/>
+          <w:lang w:bidi="fa-IR"/>
+        </w:rPr>
+      </w:pPr>
+      <w:r>
+        <w:rPr>
+          <w:rFonts w:cs="B Nazanin"/>
+          <w:sz w:val="24"/>
+          <w:szCs w:val="24"/>
+          <w:lang w:bidi="fa-IR"/>
+        </w:rPr>
+        <w:t xml:space="preserve">Recall = 112/112 + </w:t>
+      </w:r>
+      <w:r>
+        <w:rPr>
+          <w:rFonts w:cs="B Nazanin"/>
+          <w:sz w:val="24"/>
+          <w:szCs w:val="24"/>
+          <w:lang w:bidi="fa-IR"/>
+        </w:rPr>
+        <w:t>33</w:t>
+      </w:r>
+      <w:r>
+        <w:rPr>
+          <w:rFonts w:cs="B Nazanin"/>
+          <w:sz w:val="24"/>
+          <w:szCs w:val="24"/>
+          <w:lang w:bidi="fa-IR"/>
+        </w:rPr>
+        <w:t xml:space="preserve"> = </w:t>
+      </w:r>
+      <w:r>
+        <w:rPr>
+          <w:rFonts w:cs="B Nazanin"/>
+          <w:sz w:val="24"/>
+          <w:szCs w:val="24"/>
+          <w:lang w:bidi="fa-IR"/>
+        </w:rPr>
+        <w:t>0.77</w:t>
+      </w:r>
+    </w:p>
+    <w:p>
+      <w:pPr>
+        <w:ind w:left="720"/>
+        <w:rPr>
+          <w:rFonts w:cs="B Nazanin"/>
+          <w:sz w:val="24"/>
+          <w:szCs w:val="24"/>
+          <w:rtl/>
+          <w:lang w:bidi="fa-IR"/>
+        </w:rPr>
+      </w:pPr>
+      <w:r>
+        <w:rPr>
+          <w:rFonts w:cs="B Nazanin"/>
+          <w:sz w:val="24"/>
+          <w:szCs w:val="24"/>
+          <w:lang w:bidi="fa-IR"/>
+        </w:rPr>
+        <w:t>F1-score = 112/112 + ½(0 + 33) = 0.872</w:t>
+      </w:r>
+    </w:p>
+    <w:p>
+      <w:pPr>
+        <w:bidi/>
+        <w:ind w:left="720"/>
+        <w:rPr>
+          <w:rFonts w:cs="B Nazanin"/>
+          <w:sz w:val="24"/>
+          <w:szCs w:val="24"/>
+          <w:rtl/>
+          <w:lang w:bidi="fa-IR"/>
+        </w:rPr>
+      </w:pPr>
+      <w:r>
+        <w:rPr>
+          <w:rFonts w:cs="B Nazanin" w:hint="cs"/>
+          <w:sz w:val="24"/>
+          <w:szCs w:val="24"/>
+          <w:rtl/>
+          <w:lang w:bidi="fa-IR"/>
+        </w:rPr>
+        <w:t>حال، موقعی که پیش پردازش نداریم هم برنامه را اجرا می</w:t>
+      </w:r>
+      <w:r>
+        <w:rPr>
+          <w:rFonts w:cs="B Nazanin"/>
+          <w:sz w:val="24"/>
+          <w:szCs w:val="24"/>
+          <w:rtl/>
+          <w:lang w:bidi="fa-IR"/>
+        </w:rPr>
+        <w:softHyphen/>
+      </w:r>
+      <w:r>
+        <w:rPr>
+          <w:rFonts w:cs="B Nazanin" w:hint="cs"/>
+          <w:sz w:val="24"/>
+          <w:szCs w:val="24"/>
+          <w:rtl/>
+          <w:lang w:bidi="fa-IR"/>
+        </w:rPr>
+        <w:t>کنیم:</w:t>
+      </w:r>
+    </w:p>
+    <w:tbl>
+      <w:tblPr>
+        <w:tblStyle w:val="TableGrid"/>
+        <w:bidiVisual/>
+        <w:tblW w:w="0" w:type="auto"/>
+        <w:tblInd w:w="720" w:type="dxa"/>
+        <w:tblLook w:val="04A0" w:firstRow="1" w:lastRow="0" w:firstColumn="1" w:lastColumn="0" w:noHBand="0" w:noVBand="1"/>
+      </w:tblPr>
+      <w:tblGrid>
+        <w:gridCol w:w="3359"/>
+        <w:gridCol w:w="3359"/>
+        <w:gridCol w:w="3352"/>
+      </w:tblGrid>
+      <w:tr>
+        <w:tc>
+          <w:tcPr>
+            <w:tcW w:w="3596" w:type="dxa"/>
+          </w:tcPr>
+          <w:p>
+            <w:pPr>
+              <w:bidi/>
+              <w:jc w:val="center"/>
+              <w:rPr>
+                <w:rFonts w:cs="B Nazanin"/>
+                <w:sz w:val="24"/>
+                <w:szCs w:val="24"/>
+                <w:lang w:bidi="fa-IR"/>
+              </w:rPr>
+            </w:pPr>
+            <w:r>
+              <w:rPr>
+                <w:rFonts w:cs="B Nazanin"/>
+                <w:sz w:val="24"/>
+                <w:szCs w:val="24"/>
+                <w:lang w:bidi="fa-IR"/>
+              </w:rPr>
+              <w:t>H</w:t>
+            </w:r>
+            <w:r>
+              <w:rPr>
+                <w:rFonts w:cs="B Nazanin"/>
+                <w:sz w:val="24"/>
+                <w:szCs w:val="24"/>
+                <w:lang w:bidi="fa-IR"/>
+              </w:rPr>
+              <w:t>am</w:t>
+            </w:r>
+            <w:r>
+              <w:rPr>
+                <w:rFonts w:cs="B Nazanin"/>
+                <w:sz w:val="24"/>
+                <w:szCs w:val="24"/>
+                <w:lang w:bidi="fa-IR"/>
+              </w:rPr>
+              <w:t xml:space="preserve"> detect</w:t>
             </w:r>
           </w:p>
         </w:tc>
@@ -903,7 +1400,7 @@
               <w:bidi/>
               <w:jc w:val="center"/>
               <w:rPr>
-                <w:rFonts w:cs="B Nazanin" w:hint="cs"/>
+                <w:rFonts w:cs="B Nazanin"/>
                 <w:sz w:val="24"/>
                 <w:szCs w:val="24"/>
                 <w:rtl/>
@@ -917,7 +1414,210 @@
                 <w:szCs w:val="24"/>
                 <w:lang w:bidi="fa-IR"/>
               </w:rPr>
-              <w:t>Ham detect</w:t>
+              <w:t>S</w:t>
+            </w:r>
+            <w:r>
+              <w:rPr>
+                <w:rFonts w:cs="B Nazanin"/>
+                <w:sz w:val="24"/>
+                <w:szCs w:val="24"/>
+                <w:lang w:bidi="fa-IR"/>
+              </w:rPr>
+              <w:t>pam</w:t>
+            </w:r>
+            <w:r>
+              <w:rPr>
+                <w:rFonts w:cs="B Nazanin"/>
+                <w:sz w:val="24"/>
+                <w:szCs w:val="24"/>
+                <w:lang w:bidi="fa-IR"/>
+              </w:rPr>
+              <w:t xml:space="preserve"> detect</w:t>
+            </w:r>
+          </w:p>
+        </w:tc>
+        <w:tc>
+          <w:tcPr>
+            <w:tcW w:w="3597" w:type="dxa"/>
+          </w:tcPr>
+          <w:p>
+            <w:pPr>
+              <w:bidi/>
+              <w:rPr>
+                <w:rFonts w:cs="B Nazanin"/>
+                <w:sz w:val="24"/>
+                <w:szCs w:val="24"/>
+                <w:rtl/>
+                <w:lang w:bidi="fa-IR"/>
+              </w:rPr>
+            </w:pPr>
+          </w:p>
+        </w:tc>
+      </w:tr>
+      <w:tr>
+        <w:tc>
+          <w:tcPr>
+            <w:tcW w:w="3596" w:type="dxa"/>
+          </w:tcPr>
+          <w:p>
+            <w:pPr>
+              <w:bidi/>
+              <w:jc w:val="center"/>
+              <w:rPr>
+                <w:rFonts w:cs="B Nazanin"/>
+                <w:sz w:val="24"/>
+                <w:szCs w:val="24"/>
+                <w:rtl/>
+                <w:lang w:bidi="fa-IR"/>
+              </w:rPr>
+            </w:pPr>
+            <w:r>
+              <w:rPr>
+                <w:rFonts w:cs="B Nazanin" w:hint="cs"/>
+                <w:sz w:val="24"/>
+                <w:szCs w:val="24"/>
+                <w:rtl/>
+                <w:lang w:bidi="fa-IR"/>
+              </w:rPr>
+              <w:t>43</w:t>
+            </w:r>
+          </w:p>
+        </w:tc>
+        <w:tc>
+          <w:tcPr>
+            <w:tcW w:w="3597" w:type="dxa"/>
+          </w:tcPr>
+          <w:p>
+            <w:pPr>
+              <w:bidi/>
+              <w:jc w:val="center"/>
+              <w:rPr>
+                <w:rFonts w:cs="B Nazanin"/>
+                <w:sz w:val="24"/>
+                <w:szCs w:val="24"/>
+                <w:rtl/>
+                <w:lang w:bidi="fa-IR"/>
+              </w:rPr>
+            </w:pPr>
+            <w:r>
+              <w:rPr>
+                <w:rFonts w:cs="B Nazanin" w:hint="cs"/>
+                <w:sz w:val="24"/>
+                <w:szCs w:val="24"/>
+                <w:rtl/>
+                <w:lang w:bidi="fa-IR"/>
+              </w:rPr>
+              <w:t>102</w:t>
+            </w:r>
+          </w:p>
+        </w:tc>
+        <w:tc>
+          <w:tcPr>
+            <w:tcW w:w="3597" w:type="dxa"/>
+          </w:tcPr>
+          <w:p>
+            <w:pPr>
+              <w:jc w:val="center"/>
+              <w:rPr>
+                <w:rFonts w:cs="B Nazanin"/>
+                <w:sz w:val="24"/>
+                <w:szCs w:val="24"/>
+                <w:rtl/>
+                <w:lang w:bidi="fa-IR"/>
+              </w:rPr>
+            </w:pPr>
+            <w:r>
+              <w:rPr>
+                <w:rFonts w:cs="B Nazanin"/>
+                <w:sz w:val="24"/>
+                <w:szCs w:val="24"/>
+                <w:lang w:bidi="fa-IR"/>
+              </w:rPr>
+              <w:t>Spam</w:t>
+            </w:r>
+          </w:p>
+        </w:tc>
+      </w:tr>
+      <w:tr>
+        <w:tc>
+          <w:tcPr>
+            <w:tcW w:w="3596" w:type="dxa"/>
+          </w:tcPr>
+          <w:p>
+            <w:pPr>
+              <w:bidi/>
+              <w:jc w:val="center"/>
+              <w:rPr>
+                <w:rFonts w:cs="B Nazanin"/>
+                <w:sz w:val="24"/>
+                <w:szCs w:val="24"/>
+                <w:rtl/>
+                <w:lang w:bidi="fa-IR"/>
+              </w:rPr>
+            </w:pPr>
+            <w:r>
+              <w:rPr>
+                <w:rFonts w:cs="B Nazanin"/>
+                <w:sz w:val="24"/>
+                <w:szCs w:val="24"/>
+                <w:lang w:bidi="fa-IR"/>
+              </w:rPr>
+              <w:t>970</w:t>
+            </w:r>
+          </w:p>
+        </w:tc>
+        <w:tc>
+          <w:tcPr>
+            <w:tcW w:w="3597" w:type="dxa"/>
+          </w:tcPr>
+          <w:p>
+            <w:pPr>
+              <w:bidi/>
+              <w:jc w:val="center"/>
+              <w:rPr>
+                <w:rFonts w:cs="B Nazanin"/>
+                <w:sz w:val="24"/>
+                <w:szCs w:val="24"/>
+                <w:rtl/>
+                <w:lang w:bidi="fa-IR"/>
+              </w:rPr>
+            </w:pPr>
+            <w:r>
+              <w:rPr>
+                <w:rFonts w:cs="B Nazanin"/>
+                <w:sz w:val="24"/>
+                <w:szCs w:val="24"/>
+                <w:lang w:bidi="fa-IR"/>
+              </w:rPr>
+              <w:t>0</w:t>
+            </w:r>
+          </w:p>
+        </w:tc>
+        <w:tc>
+          <w:tcPr>
+            <w:tcW w:w="3597" w:type="dxa"/>
+          </w:tcPr>
+          <w:p>
+            <w:pPr>
+              <w:keepNext/>
+              <w:bidi/>
+              <w:jc w:val="center"/>
+              <w:rPr>
+                <w:rFonts w:cs="B Nazanin"/>
+                <w:sz w:val="24"/>
+                <w:szCs w:val="24"/>
+                <w:rtl/>
+                <w:lang w:bidi="fa-IR"/>
+              </w:rPr>
+            </w:pPr>
+            <w:r>
+              <w:rPr>
+                <w:rFonts w:cs="B Nazanin"/>
+                <w:sz w:val="24"/>
+                <w:szCs w:val="24"/>
+                <w:lang w:bidi="fa-IR"/>
+              </w:rPr>
+              <w:t>Ham</w:t>
             </w:r>
           </w:p>
         </w:tc>
@@ -925,13 +1625,2969 @@
     </w:tbl>
     <w:p>
       <w:pPr>
+        <w:pStyle w:val="Caption"/>
+        <w:bidi/>
+        <w:jc w:val="center"/>
+        <w:rPr>
+          <w:rFonts w:cs="B Nazanin"/>
+          <w:sz w:val="24"/>
+          <w:szCs w:val="24"/>
+          <w:rtl/>
+          <w:lang w:bidi="fa-IR"/>
+        </w:rPr>
+      </w:pPr>
+      <w:r>
+        <w:rPr>
+          <w:rFonts w:cs="B Nazanin"/>
+          <w:sz w:val="24"/>
+          <w:szCs w:val="24"/>
+          <w:rtl/>
+          <w:lang w:bidi="fa-IR"/>
+        </w:rPr>
+        <w:fldChar w:fldCharType="begin"/>
+      </w:r>
+      <w:r>
+        <w:rPr>
+          <w:rFonts w:cs="B Nazanin"/>
+          <w:sz w:val="24"/>
+          <w:szCs w:val="24"/>
+          <w:rtl/>
+          <w:lang w:bidi="fa-IR"/>
+        </w:rPr>
+        <w:instrText xml:space="preserve"> </w:instrText>
+      </w:r>
+      <w:r>
+        <w:rPr>
+          <w:rFonts w:cs="B Nazanin"/>
+          <w:sz w:val="24"/>
+          <w:szCs w:val="24"/>
+          <w:lang w:bidi="fa-IR"/>
+        </w:rPr>
+        <w:instrText>SEQ</w:instrText>
+      </w:r>
+      <w:r>
+        <w:rPr>
+          <w:rFonts w:cs="B Nazanin"/>
+          <w:sz w:val="24"/>
+          <w:szCs w:val="24"/>
+          <w:rtl/>
+          <w:lang w:bidi="fa-IR"/>
+        </w:rPr>
+        <w:instrText xml:space="preserve"> </w:instrText>
+      </w:r>
+      <w:r>
+        <w:rPr>
+          <w:rFonts w:cs="B Nazanin"/>
+          <w:sz w:val="24"/>
+          <w:szCs w:val="24"/>
+          <w:lang w:bidi="fa-IR"/>
+        </w:rPr>
+        <w:instrText>Table \* ARABIC</w:instrText>
+      </w:r>
+      <w:r>
+        <w:rPr>
+          <w:rFonts w:cs="B Nazanin"/>
+          <w:sz w:val="24"/>
+          <w:szCs w:val="24"/>
+          <w:rtl/>
+          <w:lang w:bidi="fa-IR"/>
+        </w:rPr>
+        <w:instrText xml:space="preserve"> </w:instrText>
+      </w:r>
+      <w:r>
+        <w:rPr>
+          <w:rFonts w:cs="B Nazanin"/>
+          <w:sz w:val="24"/>
+          <w:szCs w:val="24"/>
+          <w:rtl/>
+          <w:lang w:bidi="fa-IR"/>
+        </w:rPr>
+        <w:fldChar w:fldCharType="separate"/>
+      </w:r>
+      <w:r>
+        <w:rPr>
+          <w:rFonts w:cs="B Nazanin"/>
+          <w:noProof/>
+          <w:sz w:val="24"/>
+          <w:szCs w:val="24"/>
+          <w:rtl/>
+          <w:lang w:bidi="fa-IR"/>
+        </w:rPr>
+        <w:t>2</w:t>
+      </w:r>
+      <w:r>
+        <w:rPr>
+          <w:rFonts w:cs="B Nazanin"/>
+          <w:sz w:val="24"/>
+          <w:szCs w:val="24"/>
+          <w:rtl/>
+          <w:lang w:bidi="fa-IR"/>
+        </w:rPr>
+        <w:fldChar w:fldCharType="end"/>
+      </w:r>
+      <w:r>
+        <w:rPr>
+          <w:rFonts w:hint="cs"/>
+          <w:rtl/>
+          <w:lang w:bidi="fa-IR"/>
+        </w:rPr>
+        <w:t xml:space="preserve">- ماتریس </w:t>
+      </w:r>
+      <w:r>
+        <w:rPr>
+          <w:lang w:bidi="fa-IR"/>
+        </w:rPr>
+        <w:t>confusion</w:t>
+      </w:r>
+      <w:r>
+        <w:rPr>
+          <w:rFonts w:hint="cs"/>
+          <w:rtl/>
+          <w:lang w:bidi="fa-IR"/>
+        </w:rPr>
+        <w:t xml:space="preserve"> بدون پیش پردازش</w:t>
+      </w:r>
+    </w:p>
+    <w:p>
+      <w:pPr>
+        <w:ind w:left="720"/>
+        <w:rPr>
+          <w:rFonts w:cs="B Nazanin"/>
+          <w:sz w:val="24"/>
+          <w:szCs w:val="24"/>
+          <w:lang w:bidi="fa-IR"/>
+        </w:rPr>
+      </w:pPr>
+      <w:r>
+        <w:rPr>
+          <w:rFonts w:cs="B Nazanin"/>
+          <w:sz w:val="24"/>
+          <w:szCs w:val="24"/>
+          <w:lang w:bidi="fa-IR"/>
+        </w:rPr>
+        <w:t xml:space="preserve">True Positive = </w:t>
+      </w:r>
+      <w:r>
+        <w:rPr>
+          <w:rFonts w:cs="B Nazanin"/>
+          <w:sz w:val="24"/>
+          <w:szCs w:val="24"/>
+          <w:lang w:bidi="fa-IR"/>
+        </w:rPr>
+        <w:t>102</w:t>
+      </w:r>
+      <w:r>
+        <w:rPr>
+          <w:rFonts w:cs="B Nazanin"/>
+          <w:sz w:val="24"/>
+          <w:szCs w:val="24"/>
+          <w:lang w:bidi="fa-IR"/>
+        </w:rPr>
+        <w:t xml:space="preserve"> , True Negative = </w:t>
+      </w:r>
+      <w:r>
+        <w:rPr>
+          <w:rFonts w:cs="B Nazanin"/>
+          <w:sz w:val="24"/>
+          <w:szCs w:val="24"/>
+          <w:lang w:bidi="fa-IR"/>
+        </w:rPr>
+        <w:t>970</w:t>
+      </w:r>
+      <w:r>
+        <w:rPr>
+          <w:rFonts w:cs="B Nazanin"/>
+          <w:sz w:val="24"/>
+          <w:szCs w:val="24"/>
+          <w:lang w:bidi="fa-IR"/>
+        </w:rPr>
+        <w:t xml:space="preserve"> , False Negative = </w:t>
+      </w:r>
+      <w:r>
+        <w:rPr>
+          <w:rFonts w:cs="B Nazanin"/>
+          <w:sz w:val="24"/>
+          <w:szCs w:val="24"/>
+          <w:lang w:bidi="fa-IR"/>
+        </w:rPr>
+        <w:t>43</w:t>
+      </w:r>
+      <w:r>
+        <w:rPr>
+          <w:rFonts w:cs="B Nazanin"/>
+          <w:sz w:val="24"/>
+          <w:szCs w:val="24"/>
+          <w:lang w:bidi="fa-IR"/>
+        </w:rPr>
+        <w:t xml:space="preserve">, False Positive = </w:t>
+      </w:r>
+      <w:r>
+        <w:rPr>
+          <w:rFonts w:cs="B Nazanin"/>
+          <w:sz w:val="24"/>
+          <w:szCs w:val="24"/>
+          <w:lang w:bidi="fa-IR"/>
+        </w:rPr>
+        <w:t>0</w:t>
+      </w:r>
+    </w:p>
+    <w:p>
+      <w:pPr>
+        <w:ind w:left="720"/>
+        <w:rPr>
+          <w:rFonts w:cs="B Nazanin"/>
+          <w:sz w:val="24"/>
+          <w:szCs w:val="24"/>
+          <w:lang w:bidi="fa-IR"/>
+        </w:rPr>
+      </w:pPr>
+      <w:r>
+        <w:rPr>
+          <w:rFonts w:cs="B Nazanin"/>
+          <w:sz w:val="24"/>
+          <w:szCs w:val="24"/>
+          <w:lang w:bidi="fa-IR"/>
+        </w:rPr>
+        <w:t xml:space="preserve">Accuracy = </w:t>
+      </w:r>
+      <w:r>
+        <w:rPr>
+          <w:rFonts w:cs="B Nazanin"/>
+          <w:sz w:val="24"/>
+          <w:szCs w:val="24"/>
+          <w:lang w:bidi="fa-IR"/>
+        </w:rPr>
+        <w:t>102</w:t>
+      </w:r>
+      <w:r>
+        <w:rPr>
+          <w:rFonts w:cs="B Nazanin"/>
+          <w:sz w:val="24"/>
+          <w:szCs w:val="24"/>
+          <w:lang w:bidi="fa-IR"/>
+        </w:rPr>
+        <w:t xml:space="preserve"> + 970/</w:t>
+      </w:r>
+      <w:r>
+        <w:rPr>
+          <w:rFonts w:cs="B Nazanin"/>
+          <w:sz w:val="24"/>
+          <w:szCs w:val="24"/>
+          <w:lang w:bidi="fa-IR"/>
+        </w:rPr>
+        <w:t>102</w:t>
+      </w:r>
+      <w:r>
+        <w:rPr>
+          <w:rFonts w:cs="B Nazanin"/>
+          <w:sz w:val="24"/>
+          <w:szCs w:val="24"/>
+          <w:lang w:bidi="fa-IR"/>
+        </w:rPr>
+        <w:t xml:space="preserve"> + 970 + </w:t>
+      </w:r>
+      <w:r>
+        <w:rPr>
+          <w:rFonts w:cs="B Nazanin"/>
+          <w:sz w:val="24"/>
+          <w:szCs w:val="24"/>
+          <w:lang w:bidi="fa-IR"/>
+        </w:rPr>
+        <w:t>43</w:t>
+      </w:r>
+      <w:r>
+        <w:rPr>
+          <w:rFonts w:cs="B Nazanin"/>
+          <w:sz w:val="24"/>
+          <w:szCs w:val="24"/>
+          <w:lang w:bidi="fa-IR"/>
+        </w:rPr>
+        <w:t xml:space="preserve"> = 0.9</w:t>
+      </w:r>
+      <w:r>
+        <w:rPr>
+          <w:rFonts w:cs="B Nazanin"/>
+          <w:sz w:val="24"/>
+          <w:szCs w:val="24"/>
+          <w:lang w:bidi="fa-IR"/>
+        </w:rPr>
+        <w:t>6</w:t>
+      </w:r>
+    </w:p>
+    <w:p>
+      <w:pPr>
+        <w:ind w:left="720"/>
+        <w:rPr>
+          <w:rFonts w:cs="B Nazanin"/>
+          <w:sz w:val="24"/>
+          <w:szCs w:val="24"/>
+          <w:lang w:bidi="fa-IR"/>
+        </w:rPr>
+      </w:pPr>
+      <w:r>
+        <w:rPr>
+          <w:rFonts w:cs="B Nazanin"/>
+          <w:sz w:val="24"/>
+          <w:szCs w:val="24"/>
+          <w:lang w:bidi="fa-IR"/>
+        </w:rPr>
+        <w:t>Precision = 1</w:t>
+      </w:r>
+      <w:r>
+        <w:rPr>
+          <w:rFonts w:cs="B Nazanin"/>
+          <w:sz w:val="24"/>
+          <w:szCs w:val="24"/>
+          <w:lang w:bidi="fa-IR"/>
+        </w:rPr>
+        <w:t>0</w:t>
+      </w:r>
+      <w:r>
+        <w:rPr>
+          <w:rFonts w:cs="B Nazanin"/>
+          <w:sz w:val="24"/>
+          <w:szCs w:val="24"/>
+          <w:lang w:bidi="fa-IR"/>
+        </w:rPr>
+        <w:t>2/1</w:t>
+      </w:r>
+      <w:r>
+        <w:rPr>
+          <w:rFonts w:cs="B Nazanin"/>
+          <w:sz w:val="24"/>
+          <w:szCs w:val="24"/>
+          <w:lang w:bidi="fa-IR"/>
+        </w:rPr>
+        <w:t>0</w:t>
+      </w:r>
+      <w:r>
+        <w:rPr>
+          <w:rFonts w:cs="B Nazanin"/>
+          <w:sz w:val="24"/>
+          <w:szCs w:val="24"/>
+          <w:lang w:bidi="fa-IR"/>
+        </w:rPr>
+        <w:t xml:space="preserve">2 + </w:t>
+      </w:r>
+      <w:r>
+        <w:rPr>
+          <w:rFonts w:cs="B Nazanin"/>
+          <w:sz w:val="24"/>
+          <w:szCs w:val="24"/>
+          <w:lang w:bidi="fa-IR"/>
+        </w:rPr>
+        <w:t>0</w:t>
+      </w:r>
+      <w:r>
+        <w:rPr>
+          <w:rFonts w:cs="B Nazanin"/>
+          <w:sz w:val="24"/>
+          <w:szCs w:val="24"/>
+          <w:lang w:bidi="fa-IR"/>
+        </w:rPr>
+        <w:t xml:space="preserve"> = </w:t>
+      </w:r>
+      <w:r>
+        <w:rPr>
+          <w:rFonts w:cs="B Nazanin"/>
+          <w:sz w:val="24"/>
+          <w:szCs w:val="24"/>
+          <w:lang w:bidi="fa-IR"/>
+        </w:rPr>
+        <w:t>1</w:t>
+      </w:r>
+    </w:p>
+    <w:p>
+      <w:pPr>
+        <w:ind w:left="720"/>
+        <w:rPr>
+          <w:rFonts w:cs="B Nazanin"/>
+          <w:sz w:val="24"/>
+          <w:szCs w:val="24"/>
+          <w:lang w:bidi="fa-IR"/>
+        </w:rPr>
+      </w:pPr>
+      <w:r>
+        <w:rPr>
+          <w:rFonts w:cs="B Nazanin"/>
+          <w:sz w:val="24"/>
+          <w:szCs w:val="24"/>
+          <w:lang w:bidi="fa-IR"/>
+        </w:rPr>
+        <w:t>Recall = 1</w:t>
+      </w:r>
+      <w:r>
+        <w:rPr>
+          <w:rFonts w:cs="B Nazanin"/>
+          <w:sz w:val="24"/>
+          <w:szCs w:val="24"/>
+          <w:lang w:bidi="fa-IR"/>
+        </w:rPr>
+        <w:t>0</w:t>
+      </w:r>
+      <w:r>
+        <w:rPr>
+          <w:rFonts w:cs="B Nazanin"/>
+          <w:sz w:val="24"/>
+          <w:szCs w:val="24"/>
+          <w:lang w:bidi="fa-IR"/>
+        </w:rPr>
+        <w:t>2/1</w:t>
+      </w:r>
+      <w:r>
+        <w:rPr>
+          <w:rFonts w:cs="B Nazanin"/>
+          <w:sz w:val="24"/>
+          <w:szCs w:val="24"/>
+          <w:lang w:bidi="fa-IR"/>
+        </w:rPr>
+        <w:t>0</w:t>
+      </w:r>
+      <w:r>
+        <w:rPr>
+          <w:rFonts w:cs="B Nazanin"/>
+          <w:sz w:val="24"/>
+          <w:szCs w:val="24"/>
+          <w:lang w:bidi="fa-IR"/>
+        </w:rPr>
+        <w:t xml:space="preserve">2 + </w:t>
+      </w:r>
+      <w:r>
+        <w:rPr>
+          <w:rFonts w:cs="B Nazanin"/>
+          <w:sz w:val="24"/>
+          <w:szCs w:val="24"/>
+          <w:lang w:bidi="fa-IR"/>
+        </w:rPr>
+        <w:t>43</w:t>
+      </w:r>
+      <w:r>
+        <w:rPr>
+          <w:rFonts w:cs="B Nazanin"/>
+          <w:sz w:val="24"/>
+          <w:szCs w:val="24"/>
+          <w:lang w:bidi="fa-IR"/>
+        </w:rPr>
+        <w:t xml:space="preserve"> = </w:t>
+      </w:r>
+      <w:r>
+        <w:rPr>
+          <w:rFonts w:cs="B Nazanin"/>
+          <w:sz w:val="24"/>
+          <w:szCs w:val="24"/>
+          <w:lang w:bidi="fa-IR"/>
+        </w:rPr>
+        <w:t>0.70</w:t>
+      </w:r>
+    </w:p>
+    <w:p>
+      <w:pPr>
+        <w:ind w:left="720"/>
+        <w:rPr>
+          <w:rFonts w:cs="B Nazanin"/>
+          <w:sz w:val="24"/>
+          <w:szCs w:val="24"/>
+          <w:rtl/>
+          <w:lang w:bidi="fa-IR"/>
+        </w:rPr>
+      </w:pPr>
+      <w:r>
+        <w:rPr>
+          <w:rFonts w:cs="B Nazanin"/>
+          <w:sz w:val="24"/>
+          <w:szCs w:val="24"/>
+          <w:lang w:bidi="fa-IR"/>
+        </w:rPr>
+        <w:lastRenderedPageBreak/>
+        <w:t xml:space="preserve">F1-score = </w:t>
+      </w:r>
+      <w:r>
+        <w:rPr>
+          <w:rFonts w:cs="B Nazanin"/>
+          <w:sz w:val="24"/>
+          <w:szCs w:val="24"/>
+          <w:lang w:bidi="fa-IR"/>
+        </w:rPr>
+        <w:t>102/102 + ½(0 + 43) = 0.826</w:t>
+      </w:r>
+    </w:p>
+    <w:p>
+      <w:pPr>
         <w:bidi/>
         <w:ind w:left="720"/>
         <w:rPr>
-          <w:rFonts w:cs="B Nazanin" w:hint="cs"/>
-          <w:sz w:val="24"/>
-          <w:szCs w:val="24"/>
-          <w:rtl/>
+          <w:rFonts w:cs="B Nazanin"/>
+          <w:sz w:val="24"/>
+          <w:szCs w:val="24"/>
+          <w:lang w:bidi="fa-IR"/>
+        </w:rPr>
+      </w:pPr>
+      <w:r>
+        <w:rPr>
+          <w:rFonts w:cs="B Nazanin" w:hint="cs"/>
+          <w:sz w:val="24"/>
+          <w:szCs w:val="24"/>
+          <w:rtl/>
+          <w:lang w:bidi="fa-IR"/>
+        </w:rPr>
+        <w:t>مشاهده می</w:t>
+      </w:r>
+      <w:r>
+        <w:rPr>
+          <w:rFonts w:cs="B Nazanin"/>
+          <w:sz w:val="24"/>
+          <w:szCs w:val="24"/>
+          <w:rtl/>
+          <w:lang w:bidi="fa-IR"/>
+        </w:rPr>
+        <w:softHyphen/>
+      </w:r>
+      <w:r>
+        <w:rPr>
+          <w:rFonts w:cs="B Nazanin" w:hint="cs"/>
+          <w:sz w:val="24"/>
+          <w:szCs w:val="24"/>
+          <w:rtl/>
+          <w:lang w:bidi="fa-IR"/>
+        </w:rPr>
+        <w:t xml:space="preserve">کنیم که دقت و </w:t>
+      </w:r>
+      <w:r>
+        <w:rPr>
+          <w:rFonts w:cs="B Nazanin"/>
+          <w:sz w:val="24"/>
+          <w:szCs w:val="24"/>
+          <w:lang w:bidi="fa-IR"/>
+        </w:rPr>
+        <w:t>precision</w:t>
+      </w:r>
+      <w:r>
+        <w:rPr>
+          <w:rFonts w:cs="B Nazanin" w:hint="cs"/>
+          <w:sz w:val="24"/>
+          <w:szCs w:val="24"/>
+          <w:rtl/>
+          <w:lang w:bidi="fa-IR"/>
+        </w:rPr>
+        <w:t xml:space="preserve"> و </w:t>
+      </w:r>
+      <w:r>
+        <w:rPr>
+          <w:rFonts w:cs="B Nazanin"/>
+          <w:sz w:val="24"/>
+          <w:szCs w:val="24"/>
+          <w:lang w:bidi="fa-IR"/>
+        </w:rPr>
+        <w:t>F1</w:t>
+      </w:r>
+      <w:r>
+        <w:rPr>
+          <w:rFonts w:cs="B Nazanin" w:hint="cs"/>
+          <w:sz w:val="24"/>
+          <w:szCs w:val="24"/>
+          <w:rtl/>
+          <w:lang w:bidi="fa-IR"/>
+        </w:rPr>
+        <w:t xml:space="preserve"> کاهش یافت.</w:t>
+      </w:r>
+    </w:p>
+    <w:p>
+      <w:pPr>
+        <w:bidi/>
+        <w:ind w:left="720"/>
+        <w:rPr>
+          <w:rFonts w:cs="B Nazanin"/>
+          <w:sz w:val="24"/>
+          <w:szCs w:val="24"/>
+          <w:rtl/>
+          <w:lang w:bidi="fa-IR"/>
+        </w:rPr>
+      </w:pPr>
+      <w:r>
+        <w:rPr>
+          <w:rFonts w:cs="B Nazanin" w:hint="cs"/>
+          <w:sz w:val="24"/>
+          <w:szCs w:val="24"/>
+          <w:rtl/>
+          <w:lang w:bidi="fa-IR"/>
+        </w:rPr>
+        <w:t>مشاهده می</w:t>
+      </w:r>
+      <w:r>
+        <w:rPr>
+          <w:rFonts w:cs="B Nazanin"/>
+          <w:sz w:val="24"/>
+          <w:szCs w:val="24"/>
+          <w:rtl/>
+          <w:lang w:bidi="fa-IR"/>
+        </w:rPr>
+        <w:softHyphen/>
+      </w:r>
+      <w:r>
+        <w:rPr>
+          <w:rFonts w:cs="B Nazanin" w:hint="cs"/>
+          <w:sz w:val="24"/>
+          <w:szCs w:val="24"/>
+          <w:rtl/>
+          <w:lang w:bidi="fa-IR"/>
+        </w:rPr>
+        <w:t xml:space="preserve">کنیم که </w:t>
+      </w:r>
+      <w:r>
+        <w:rPr>
+          <w:rFonts w:cs="B Nazanin"/>
+          <w:sz w:val="24"/>
+          <w:szCs w:val="24"/>
+          <w:lang w:bidi="fa-IR"/>
+        </w:rPr>
+        <w:t>recall</w:t>
+      </w:r>
+      <w:r>
+        <w:rPr>
+          <w:rFonts w:cs="B Nazanin" w:hint="cs"/>
+          <w:sz w:val="24"/>
+          <w:szCs w:val="24"/>
+          <w:rtl/>
+          <w:lang w:bidi="fa-IR"/>
+        </w:rPr>
+        <w:t xml:space="preserve"> بالاست بنابراین می</w:t>
+      </w:r>
+      <w:r>
+        <w:rPr>
+          <w:rFonts w:cs="B Nazanin"/>
+          <w:sz w:val="24"/>
+          <w:szCs w:val="24"/>
+          <w:rtl/>
+          <w:lang w:bidi="fa-IR"/>
+        </w:rPr>
+        <w:softHyphen/>
+      </w:r>
+      <w:r>
+        <w:rPr>
+          <w:rFonts w:cs="B Nazanin" w:hint="cs"/>
+          <w:sz w:val="24"/>
+          <w:szCs w:val="24"/>
+          <w:rtl/>
+          <w:lang w:bidi="fa-IR"/>
+        </w:rPr>
+        <w:t xml:space="preserve">توانیم راحت باشیم که </w:t>
+      </w:r>
+      <w:r>
+        <w:rPr>
+          <w:rFonts w:cs="B Nazanin" w:hint="cs"/>
+          <w:sz w:val="24"/>
+          <w:szCs w:val="24"/>
+          <w:rtl/>
+          <w:lang w:bidi="fa-IR"/>
+        </w:rPr>
+        <w:t xml:space="preserve">هیچ </w:t>
+      </w:r>
+      <w:r>
+        <w:rPr>
+          <w:rFonts w:cs="B Nazanin"/>
+          <w:sz w:val="24"/>
+          <w:szCs w:val="24"/>
+          <w:lang w:bidi="fa-IR"/>
+        </w:rPr>
+        <w:t>spam</w:t>
+      </w:r>
+      <w:r>
+        <w:rPr>
+          <w:rFonts w:cs="B Nazanin" w:hint="cs"/>
+          <w:sz w:val="24"/>
+          <w:szCs w:val="24"/>
+          <w:rtl/>
+          <w:lang w:bidi="fa-IR"/>
+        </w:rPr>
+        <w:t xml:space="preserve"> ی را به عنوان </w:t>
+      </w:r>
+      <w:r>
+        <w:rPr>
+          <w:rFonts w:cs="B Nazanin"/>
+          <w:sz w:val="24"/>
+          <w:szCs w:val="24"/>
+          <w:lang w:bidi="fa-IR"/>
+        </w:rPr>
+        <w:t>ham</w:t>
+      </w:r>
+      <w:r>
+        <w:rPr>
+          <w:rFonts w:cs="B Nazanin" w:hint="cs"/>
+          <w:sz w:val="24"/>
+          <w:szCs w:val="24"/>
+          <w:rtl/>
+          <w:lang w:bidi="fa-IR"/>
+        </w:rPr>
+        <w:t xml:space="preserve"> تشخیص نداده</w:t>
+      </w:r>
+      <w:r>
+        <w:rPr>
+          <w:rFonts w:cs="B Nazanin"/>
+          <w:sz w:val="24"/>
+          <w:szCs w:val="24"/>
+          <w:rtl/>
+          <w:lang w:bidi="fa-IR"/>
+        </w:rPr>
+        <w:softHyphen/>
+      </w:r>
+      <w:r>
+        <w:rPr>
+          <w:rFonts w:cs="B Nazanin" w:hint="cs"/>
+          <w:sz w:val="24"/>
+          <w:szCs w:val="24"/>
+          <w:rtl/>
+          <w:lang w:bidi="fa-IR"/>
+        </w:rPr>
+        <w:t>ایم.</w:t>
+      </w:r>
+    </w:p>
+    <w:p>
+      <w:pPr>
+        <w:pStyle w:val="ListParagraph"/>
+        <w:numPr>
+          <w:ilvl w:val="0"/>
+          <w:numId w:val="1"/>
+        </w:numPr>
+        <w:bidi/>
+        <w:rPr>
+          <w:rFonts w:cs="B Nazanin"/>
+          <w:sz w:val="24"/>
+          <w:szCs w:val="24"/>
+          <w:lang w:bidi="fa-IR"/>
+        </w:rPr>
+      </w:pPr>
+      <w:r>
+        <w:rPr>
+          <w:rFonts w:cs="B Nazanin"/>
+          <w:sz w:val="24"/>
+          <w:szCs w:val="24"/>
+          <w:lang w:bidi="fa-IR"/>
+        </w:rPr>
+        <w:t>Lie Detection</w:t>
+      </w:r>
+    </w:p>
+    <w:p>
+      <w:pPr>
+        <w:pStyle w:val="ListParagraph"/>
+        <w:bidi/>
+        <w:rPr>
+          <w:rFonts w:cs="B Nazanin"/>
+          <w:sz w:val="24"/>
+          <w:szCs w:val="24"/>
+          <w:rtl/>
+          <w:lang w:bidi="fa-IR"/>
+        </w:rPr>
+      </w:pPr>
+      <w:r>
+        <w:rPr>
+          <w:rFonts w:cs="B Nazanin" w:hint="cs"/>
+          <w:sz w:val="24"/>
+          <w:szCs w:val="24"/>
+          <w:rtl/>
+          <w:lang w:bidi="fa-IR"/>
+        </w:rPr>
+        <w:t xml:space="preserve">در این بخش، یک عبارت داریم و چند ویژگی دیگر، شامل: </w:t>
+      </w:r>
+      <w:r>
+        <w:rPr>
+          <w:rFonts w:cs="B Nazanin"/>
+          <w:sz w:val="24"/>
+          <w:szCs w:val="24"/>
+          <w:lang w:bidi="fa-IR"/>
+        </w:rPr>
+        <w:t>sentiment, anger, fear, disgust, sad, joy</w:t>
+      </w:r>
+    </w:p>
+    <w:p>
+      <w:pPr>
+        <w:pStyle w:val="ListParagraph"/>
+        <w:bidi/>
+        <w:rPr>
+          <w:rFonts w:cs="B Nazanin"/>
+          <w:sz w:val="24"/>
+          <w:szCs w:val="24"/>
+          <w:rtl/>
+          <w:lang w:bidi="fa-IR"/>
+        </w:rPr>
+      </w:pPr>
+      <w:r>
+        <w:rPr>
+          <w:rFonts w:cs="B Nazanin" w:hint="cs"/>
+          <w:sz w:val="24"/>
+          <w:szCs w:val="24"/>
+          <w:rtl/>
+          <w:lang w:bidi="fa-IR"/>
+        </w:rPr>
+        <w:t>برای این موارد به این شکل عمل کردم:</w:t>
+      </w:r>
+    </w:p>
+    <w:p>
+      <w:pPr>
+        <w:pStyle w:val="ListParagraph"/>
+        <w:numPr>
+          <w:ilvl w:val="0"/>
+          <w:numId w:val="3"/>
+        </w:numPr>
+        <w:bidi/>
+        <w:rPr>
+          <w:rFonts w:cs="B Nazanin"/>
+          <w:sz w:val="24"/>
+          <w:szCs w:val="24"/>
+          <w:lang w:bidi="fa-IR"/>
+        </w:rPr>
+      </w:pPr>
+      <w:r>
+        <w:rPr>
+          <w:rFonts w:cs="B Nazanin" w:hint="cs"/>
+          <w:sz w:val="24"/>
+          <w:szCs w:val="24"/>
+          <w:rtl/>
+          <w:lang w:bidi="fa-IR"/>
+        </w:rPr>
+        <w:t>عبارت را یک بار پیش پردازش کردم و بار دیگر بدون پیش پردازش دنبال کردم.</w:t>
+      </w:r>
+    </w:p>
+    <w:p>
+      <w:pPr>
+        <w:pStyle w:val="ListParagraph"/>
+        <w:numPr>
+          <w:ilvl w:val="0"/>
+          <w:numId w:val="3"/>
+        </w:numPr>
+        <w:bidi/>
+        <w:rPr>
+          <w:rFonts w:cs="B Nazanin"/>
+          <w:sz w:val="24"/>
+          <w:szCs w:val="24"/>
+          <w:lang w:bidi="fa-IR"/>
+        </w:rPr>
+      </w:pPr>
+      <w:r>
+        <w:rPr>
+          <w:rFonts w:cs="B Nazanin" w:hint="cs"/>
+          <w:sz w:val="24"/>
+          <w:szCs w:val="24"/>
+          <w:rtl/>
+          <w:lang w:bidi="fa-IR"/>
+        </w:rPr>
+        <w:t xml:space="preserve">در انتهای هر عبارت، با استفاده از ویژگی ها، چند کلمه با فاصله اضافه کردم. برای مثال: </w:t>
+      </w:r>
+      <w:r>
+        <w:rPr>
+          <w:rFonts w:cs="B Nazanin"/>
+          <w:sz w:val="24"/>
+          <w:szCs w:val="24"/>
+          <w:lang w:bidi="fa-IR"/>
+        </w:rPr>
+        <w:t>$Neg</w:t>
+      </w:r>
+      <w:r>
+        <w:rPr>
+          <w:rFonts w:cs="B Nazanin" w:hint="cs"/>
+          <w:sz w:val="24"/>
+          <w:szCs w:val="24"/>
+          <w:rtl/>
+          <w:lang w:bidi="fa-IR"/>
+        </w:rPr>
+        <w:t xml:space="preserve"> برای منفی بودن معنا. و برای 5 حس دیگر، هر عدد را به بازه های 0.2 </w:t>
+      </w:r>
+      <w:r>
+        <w:rPr>
+          <w:rFonts w:cs="B Nazanin" w:hint="cs"/>
+          <w:sz w:val="24"/>
+          <w:szCs w:val="24"/>
+          <w:rtl/>
+          <w:lang w:bidi="fa-IR"/>
+        </w:rPr>
+        <w:t xml:space="preserve">تقسیم کردم و یک عبارت با فاصله به عبارت اضافه کردم. برای مثال: </w:t>
+      </w:r>
+      <w:r>
+        <w:rPr>
+          <w:rFonts w:cs="B Nazanin"/>
+          <w:sz w:val="24"/>
+          <w:szCs w:val="24"/>
+          <w:lang w:bidi="fa-IR"/>
+        </w:rPr>
+        <w:t>$ANG_2</w:t>
+      </w:r>
+      <w:r>
+        <w:rPr>
+          <w:rFonts w:cs="B Nazanin" w:hint="cs"/>
+          <w:sz w:val="24"/>
+          <w:szCs w:val="24"/>
+          <w:rtl/>
+          <w:lang w:bidi="fa-IR"/>
+        </w:rPr>
+        <w:t xml:space="preserve"> برای </w:t>
+      </w:r>
+      <w:r>
+        <w:rPr>
+          <w:rFonts w:cs="B Nazanin"/>
+          <w:sz w:val="24"/>
+          <w:szCs w:val="24"/>
+          <w:lang w:bidi="fa-IR"/>
+        </w:rPr>
+        <w:t>anger</w:t>
+      </w:r>
+      <w:r>
+        <w:rPr>
+          <w:rFonts w:cs="B Nazanin" w:hint="cs"/>
+          <w:sz w:val="24"/>
+          <w:szCs w:val="24"/>
+          <w:rtl/>
+          <w:lang w:bidi="fa-IR"/>
+        </w:rPr>
+        <w:t xml:space="preserve"> های بین 0.2 تا 0.4.</w:t>
+      </w:r>
+    </w:p>
+    <w:p>
+      <w:pPr>
+        <w:pStyle w:val="ListParagraph"/>
+        <w:numPr>
+          <w:ilvl w:val="0"/>
+          <w:numId w:val="3"/>
+        </w:numPr>
+        <w:bidi/>
+        <w:rPr>
+          <w:rFonts w:cs="B Nazanin"/>
+          <w:sz w:val="24"/>
+          <w:szCs w:val="24"/>
+          <w:lang w:bidi="fa-IR"/>
+        </w:rPr>
+      </w:pPr>
+      <w:r>
+        <w:rPr>
+          <w:rFonts w:cs="B Nazanin" w:hint="cs"/>
+          <w:sz w:val="24"/>
+          <w:szCs w:val="24"/>
+          <w:rtl/>
+          <w:lang w:bidi="fa-IR"/>
+        </w:rPr>
+        <w:t xml:space="preserve">طبق بخش قبل، یعنی </w:t>
+      </w:r>
+      <w:r>
+        <w:rPr>
+          <w:rFonts w:cs="B Nazanin"/>
+          <w:sz w:val="24"/>
+          <w:szCs w:val="24"/>
+          <w:lang w:bidi="fa-IR"/>
+        </w:rPr>
+        <w:t>spam detection</w:t>
+      </w:r>
+      <w:r>
+        <w:rPr>
+          <w:rFonts w:cs="B Nazanin" w:hint="cs"/>
+          <w:sz w:val="24"/>
+          <w:szCs w:val="24"/>
+          <w:rtl/>
+          <w:lang w:bidi="fa-IR"/>
+        </w:rPr>
+        <w:t>، ادامه دادم و به نتایجی رسیدم.</w:t>
+      </w:r>
+    </w:p>
+    <w:p>
+      <w:pPr>
+        <w:pStyle w:val="ListParagraph"/>
+        <w:bidi/>
+        <w:ind w:left="1080"/>
+        <w:rPr>
+          <w:rFonts w:cs="B Nazanin"/>
+          <w:sz w:val="24"/>
+          <w:szCs w:val="24"/>
+          <w:rtl/>
+          <w:lang w:bidi="fa-IR"/>
+        </w:rPr>
+      </w:pPr>
+    </w:p>
+    <w:p>
+      <w:pPr>
+        <w:bidi/>
+        <w:ind w:left="720"/>
+        <w:rPr>
+          <w:rFonts w:cs="B Nazanin"/>
+          <w:sz w:val="24"/>
+          <w:szCs w:val="24"/>
+          <w:rtl/>
+          <w:lang w:bidi="fa-IR"/>
+        </w:rPr>
+      </w:pPr>
+      <w:r>
+        <w:rPr>
+          <w:rFonts w:cs="B Nazanin" w:hint="cs"/>
+          <w:sz w:val="24"/>
+          <w:szCs w:val="24"/>
+          <w:rtl/>
+          <w:lang w:bidi="fa-IR"/>
+        </w:rPr>
+        <w:t>نتایج:</w:t>
+      </w:r>
+    </w:p>
+    <w:tbl>
+      <w:tblPr>
+        <w:tblStyle w:val="TableGrid"/>
+        <w:bidiVisual/>
+        <w:tblW w:w="0" w:type="auto"/>
+        <w:tblInd w:w="720" w:type="dxa"/>
+        <w:tblLook w:val="04A0" w:firstRow="1" w:lastRow="0" w:firstColumn="1" w:lastColumn="0" w:noHBand="0" w:noVBand="1"/>
+      </w:tblPr>
+      <w:tblGrid>
+        <w:gridCol w:w="3358"/>
+        <w:gridCol w:w="3360"/>
+        <w:gridCol w:w="3352"/>
+      </w:tblGrid>
+      <w:tr>
+        <w:tc>
+          <w:tcPr>
+            <w:tcW w:w="3596" w:type="dxa"/>
+          </w:tcPr>
+          <w:p>
+            <w:pPr>
+              <w:bidi/>
+              <w:jc w:val="center"/>
+              <w:rPr>
+                <w:rFonts w:cs="B Nazanin" w:hint="cs"/>
+                <w:sz w:val="24"/>
+                <w:szCs w:val="24"/>
+                <w:rtl/>
+                <w:lang w:bidi="fa-IR"/>
+              </w:rPr>
+            </w:pPr>
+            <w:r>
+              <w:rPr>
+                <w:rFonts w:cs="B Nazanin"/>
+                <w:sz w:val="24"/>
+                <w:szCs w:val="24"/>
+                <w:lang w:bidi="fa-IR"/>
+              </w:rPr>
+              <w:t>T</w:t>
+            </w:r>
+            <w:r>
+              <w:rPr>
+                <w:rFonts w:cs="B Nazanin"/>
+                <w:sz w:val="24"/>
+                <w:szCs w:val="24"/>
+                <w:lang w:bidi="fa-IR"/>
+              </w:rPr>
+              <w:t>ruth</w:t>
+            </w:r>
+            <w:r>
+              <w:rPr>
+                <w:rFonts w:cs="B Nazanin"/>
+                <w:sz w:val="24"/>
+                <w:szCs w:val="24"/>
+                <w:lang w:bidi="fa-IR"/>
+              </w:rPr>
+              <w:t xml:space="preserve"> detect</w:t>
+            </w:r>
+          </w:p>
+        </w:tc>
+        <w:tc>
+          <w:tcPr>
+            <w:tcW w:w="3597" w:type="dxa"/>
+          </w:tcPr>
+          <w:p>
+            <w:pPr>
+              <w:jc w:val="center"/>
+              <w:rPr>
+                <w:rFonts w:cs="B Nazanin"/>
+                <w:sz w:val="24"/>
+                <w:szCs w:val="24"/>
+                <w:lang w:bidi="fa-IR"/>
+              </w:rPr>
+            </w:pPr>
+            <w:r>
+              <w:rPr>
+                <w:rFonts w:cs="B Nazanin"/>
+                <w:sz w:val="24"/>
+                <w:szCs w:val="24"/>
+                <w:lang w:bidi="fa-IR"/>
+              </w:rPr>
+              <w:t>L</w:t>
+            </w:r>
+            <w:r>
+              <w:rPr>
+                <w:rFonts w:cs="B Nazanin"/>
+                <w:sz w:val="24"/>
+                <w:szCs w:val="24"/>
+                <w:lang w:bidi="fa-IR"/>
+              </w:rPr>
+              <w:t>ie</w:t>
+            </w:r>
+            <w:r>
+              <w:rPr>
+                <w:rFonts w:cs="B Nazanin"/>
+                <w:sz w:val="24"/>
+                <w:szCs w:val="24"/>
+                <w:lang w:bidi="fa-IR"/>
+              </w:rPr>
+              <w:t xml:space="preserve"> detect</w:t>
+            </w:r>
+          </w:p>
+        </w:tc>
+        <w:tc>
+          <w:tcPr>
+            <w:tcW w:w="3597" w:type="dxa"/>
+          </w:tcPr>
+          <w:p>
+            <w:pPr>
+              <w:bidi/>
+              <w:rPr>
+                <w:rFonts w:cs="B Nazanin" w:hint="cs"/>
+                <w:sz w:val="24"/>
+                <w:szCs w:val="24"/>
+                <w:rtl/>
+                <w:lang w:bidi="fa-IR"/>
+              </w:rPr>
+            </w:pPr>
+          </w:p>
+        </w:tc>
+      </w:tr>
+      <w:tr>
+        <w:tc>
+          <w:tcPr>
+            <w:tcW w:w="3596" w:type="dxa"/>
+          </w:tcPr>
+          <w:p>
+            <w:pPr>
+              <w:bidi/>
+              <w:jc w:val="center"/>
+              <w:rPr>
+                <w:rFonts w:cs="B Nazanin" w:hint="cs"/>
+                <w:sz w:val="24"/>
+                <w:szCs w:val="24"/>
+                <w:rtl/>
+                <w:lang w:bidi="fa-IR"/>
+              </w:rPr>
+            </w:pPr>
+            <w:r>
+              <w:rPr>
+                <w:rFonts w:cs="B Nazanin" w:hint="cs"/>
+                <w:sz w:val="24"/>
+                <w:szCs w:val="24"/>
+                <w:rtl/>
+                <w:lang w:bidi="fa-IR"/>
+              </w:rPr>
+              <w:t>406</w:t>
+            </w:r>
+          </w:p>
+        </w:tc>
+        <w:tc>
+          <w:tcPr>
+            <w:tcW w:w="3597" w:type="dxa"/>
+          </w:tcPr>
+          <w:p>
+            <w:pPr>
+              <w:bidi/>
+              <w:jc w:val="center"/>
+              <w:rPr>
+                <w:rFonts w:cs="B Nazanin" w:hint="cs"/>
+                <w:sz w:val="24"/>
+                <w:szCs w:val="24"/>
+                <w:rtl/>
+                <w:lang w:bidi="fa-IR"/>
+              </w:rPr>
+            </w:pPr>
+            <w:r>
+              <w:rPr>
+                <w:rFonts w:cs="B Nazanin" w:hint="cs"/>
+                <w:sz w:val="24"/>
+                <w:szCs w:val="24"/>
+                <w:rtl/>
+                <w:lang w:bidi="fa-IR"/>
+              </w:rPr>
+              <w:t>147</w:t>
+            </w:r>
+          </w:p>
+        </w:tc>
+        <w:tc>
+          <w:tcPr>
+            <w:tcW w:w="3597" w:type="dxa"/>
+          </w:tcPr>
+          <w:p>
+            <w:pPr>
+              <w:bidi/>
+              <w:jc w:val="center"/>
+              <w:rPr>
+                <w:rFonts w:cs="B Nazanin" w:hint="cs"/>
+                <w:sz w:val="24"/>
+                <w:szCs w:val="24"/>
+                <w:rtl/>
+                <w:lang w:bidi="fa-IR"/>
+              </w:rPr>
+            </w:pPr>
+            <w:r>
+              <w:rPr>
+                <w:rFonts w:cs="B Nazanin"/>
+                <w:sz w:val="24"/>
+                <w:szCs w:val="24"/>
+                <w:lang w:bidi="fa-IR"/>
+              </w:rPr>
+              <w:t>Lie</w:t>
+            </w:r>
+          </w:p>
+        </w:tc>
+      </w:tr>
+      <w:tr>
+        <w:tc>
+          <w:tcPr>
+            <w:tcW w:w="3596" w:type="dxa"/>
+          </w:tcPr>
+          <w:p>
+            <w:pPr>
+              <w:bidi/>
+              <w:jc w:val="center"/>
+              <w:rPr>
+                <w:rFonts w:cs="B Nazanin" w:hint="cs"/>
+                <w:sz w:val="24"/>
+                <w:szCs w:val="24"/>
+                <w:rtl/>
+                <w:lang w:bidi="fa-IR"/>
+              </w:rPr>
+            </w:pPr>
+            <w:r>
+              <w:rPr>
+                <w:rFonts w:cs="B Nazanin" w:hint="cs"/>
+                <w:sz w:val="24"/>
+                <w:szCs w:val="24"/>
+                <w:rtl/>
+                <w:lang w:bidi="fa-IR"/>
+              </w:rPr>
+              <w:t>620</w:t>
+            </w:r>
+          </w:p>
+        </w:tc>
+        <w:tc>
+          <w:tcPr>
+            <w:tcW w:w="3597" w:type="dxa"/>
+          </w:tcPr>
+          <w:p>
+            <w:pPr>
+              <w:bidi/>
+              <w:jc w:val="center"/>
+              <w:rPr>
+                <w:rFonts w:cs="B Nazanin" w:hint="cs"/>
+                <w:sz w:val="24"/>
+                <w:szCs w:val="24"/>
+                <w:rtl/>
+                <w:lang w:bidi="fa-IR"/>
+              </w:rPr>
+            </w:pPr>
+            <w:r>
+              <w:rPr>
+                <w:rFonts w:cs="B Nazanin" w:hint="cs"/>
+                <w:sz w:val="24"/>
+                <w:szCs w:val="24"/>
+                <w:rtl/>
+                <w:lang w:bidi="fa-IR"/>
+              </w:rPr>
+              <w:t>94</w:t>
+            </w:r>
+          </w:p>
+        </w:tc>
+        <w:tc>
+          <w:tcPr>
+            <w:tcW w:w="3597" w:type="dxa"/>
+          </w:tcPr>
+          <w:p>
+            <w:pPr>
+              <w:keepNext/>
+              <w:jc w:val="center"/>
+              <w:rPr>
+                <w:rFonts w:cs="B Nazanin" w:hint="cs"/>
+                <w:sz w:val="24"/>
+                <w:szCs w:val="24"/>
+                <w:rtl/>
+                <w:lang w:bidi="fa-IR"/>
+              </w:rPr>
+            </w:pPr>
+            <w:r>
+              <w:rPr>
+                <w:rFonts w:cs="B Nazanin"/>
+                <w:sz w:val="24"/>
+                <w:szCs w:val="24"/>
+                <w:lang w:bidi="fa-IR"/>
+              </w:rPr>
+              <w:t>Truth</w:t>
+            </w:r>
+          </w:p>
+        </w:tc>
+      </w:tr>
+    </w:tbl>
+    <w:p>
+      <w:pPr>
+        <w:pStyle w:val="Caption"/>
+        <w:bidi/>
+        <w:jc w:val="center"/>
+        <w:rPr>
+          <w:rFonts w:cs="B Nazanin" w:hint="cs"/>
+          <w:sz w:val="24"/>
+          <w:szCs w:val="24"/>
+          <w:rtl/>
+          <w:lang w:bidi="fa-IR"/>
+        </w:rPr>
+      </w:pPr>
+      <w:r>
+        <w:rPr>
+          <w:rFonts w:cs="B Nazanin"/>
+          <w:sz w:val="24"/>
+          <w:szCs w:val="24"/>
+          <w:rtl/>
+          <w:lang w:bidi="fa-IR"/>
+        </w:rPr>
+        <w:fldChar w:fldCharType="begin"/>
+      </w:r>
+      <w:r>
+        <w:rPr>
+          <w:rFonts w:cs="B Nazanin"/>
+          <w:sz w:val="24"/>
+          <w:szCs w:val="24"/>
+          <w:rtl/>
+          <w:lang w:bidi="fa-IR"/>
+        </w:rPr>
+        <w:instrText xml:space="preserve"> </w:instrText>
+      </w:r>
+      <w:r>
+        <w:rPr>
+          <w:rFonts w:cs="B Nazanin" w:hint="cs"/>
+          <w:sz w:val="24"/>
+          <w:szCs w:val="24"/>
+          <w:lang w:bidi="fa-IR"/>
+        </w:rPr>
+        <w:instrText>SEQ</w:instrText>
+      </w:r>
+      <w:r>
+        <w:rPr>
+          <w:rFonts w:cs="B Nazanin" w:hint="cs"/>
+          <w:sz w:val="24"/>
+          <w:szCs w:val="24"/>
+          <w:rtl/>
+          <w:lang w:bidi="fa-IR"/>
+        </w:rPr>
+        <w:instrText xml:space="preserve"> </w:instrText>
+      </w:r>
+      <w:r>
+        <w:rPr>
+          <w:rFonts w:cs="B Nazanin" w:hint="cs"/>
+          <w:sz w:val="24"/>
+          <w:szCs w:val="24"/>
+          <w:lang w:bidi="fa-IR"/>
+        </w:rPr>
+        <w:instrText>Table \* ARABIC</w:instrText>
+      </w:r>
+      <w:r>
+        <w:rPr>
+          <w:rFonts w:cs="B Nazanin"/>
+          <w:sz w:val="24"/>
+          <w:szCs w:val="24"/>
+          <w:rtl/>
+          <w:lang w:bidi="fa-IR"/>
+        </w:rPr>
+        <w:instrText xml:space="preserve"> </w:instrText>
+      </w:r>
+      <w:r>
+        <w:rPr>
+          <w:rFonts w:cs="B Nazanin"/>
+          <w:sz w:val="24"/>
+          <w:szCs w:val="24"/>
+          <w:rtl/>
+          <w:lang w:bidi="fa-IR"/>
+        </w:rPr>
+        <w:fldChar w:fldCharType="separate"/>
+      </w:r>
+      <w:r>
+        <w:rPr>
+          <w:rFonts w:cs="B Nazanin"/>
+          <w:noProof/>
+          <w:sz w:val="24"/>
+          <w:szCs w:val="24"/>
+          <w:rtl/>
+          <w:lang w:bidi="fa-IR"/>
+        </w:rPr>
+        <w:t>3</w:t>
+      </w:r>
+      <w:r>
+        <w:rPr>
+          <w:rFonts w:cs="B Nazanin"/>
+          <w:sz w:val="24"/>
+          <w:szCs w:val="24"/>
+          <w:rtl/>
+          <w:lang w:bidi="fa-IR"/>
+        </w:rPr>
+        <w:fldChar w:fldCharType="end"/>
+      </w:r>
+      <w:r>
+        <w:rPr>
+          <w:rFonts w:hint="cs"/>
+          <w:rtl/>
+          <w:lang w:bidi="fa-IR"/>
+        </w:rPr>
+        <w:t xml:space="preserve"> - ماتریس </w:t>
+      </w:r>
+      <w:r>
+        <w:rPr>
+          <w:lang w:bidi="fa-IR"/>
+        </w:rPr>
+        <w:t>confusion</w:t>
+      </w:r>
+      <w:r>
+        <w:rPr>
+          <w:rFonts w:hint="cs"/>
+          <w:rtl/>
+          <w:lang w:bidi="fa-IR"/>
+        </w:rPr>
+        <w:t xml:space="preserve"> </w:t>
+      </w:r>
+      <w:r>
+        <w:rPr>
+          <w:rFonts w:hint="cs"/>
+          <w:rtl/>
+          <w:lang w:bidi="fa-IR"/>
+        </w:rPr>
+        <w:t>با</w:t>
+      </w:r>
+      <w:r>
+        <w:rPr>
+          <w:rFonts w:hint="cs"/>
+          <w:rtl/>
+          <w:lang w:bidi="fa-IR"/>
+        </w:rPr>
+        <w:t xml:space="preserve"> پیش پردازش برای دروغ سنجی</w:t>
+      </w:r>
+    </w:p>
+    <w:p>
+      <w:pPr>
+        <w:bidi/>
+        <w:ind w:left="720"/>
+        <w:rPr>
+          <w:rFonts w:cs="B Nazanin"/>
+          <w:sz w:val="24"/>
+          <w:szCs w:val="24"/>
+          <w:lang w:bidi="fa-IR"/>
+        </w:rPr>
+      </w:pPr>
+    </w:p>
+    <w:p>
+      <w:pPr>
+        <w:bidi/>
+        <w:ind w:left="720"/>
+        <w:rPr>
+          <w:rFonts w:cs="B Nazanin"/>
+          <w:sz w:val="24"/>
+          <w:szCs w:val="24"/>
+          <w:rtl/>
+          <w:lang w:bidi="fa-IR"/>
+        </w:rPr>
+      </w:pPr>
+      <w:r>
+        <w:rPr>
+          <w:rFonts w:cs="B Nazanin" w:hint="cs"/>
+          <w:sz w:val="24"/>
+          <w:szCs w:val="24"/>
+          <w:rtl/>
+          <w:lang w:bidi="fa-IR"/>
+        </w:rPr>
+        <w:t>بنابراین:</w:t>
+      </w:r>
+    </w:p>
+    <w:p>
+      <w:pPr>
+        <w:ind w:left="720"/>
+        <w:rPr>
+          <w:rFonts w:cs="B Nazanin"/>
+          <w:sz w:val="24"/>
+          <w:szCs w:val="24"/>
+          <w:lang w:bidi="fa-IR"/>
+        </w:rPr>
+      </w:pPr>
+      <w:r>
+        <w:rPr>
+          <w:rFonts w:cs="B Nazanin"/>
+          <w:sz w:val="24"/>
+          <w:szCs w:val="24"/>
+          <w:lang w:bidi="fa-IR"/>
+        </w:rPr>
+        <w:t xml:space="preserve">True Positive = </w:t>
+      </w:r>
+      <w:r>
+        <w:rPr>
+          <w:rFonts w:cs="B Nazanin" w:hint="cs"/>
+          <w:sz w:val="24"/>
+          <w:szCs w:val="24"/>
+          <w:rtl/>
+          <w:lang w:bidi="fa-IR"/>
+        </w:rPr>
+        <w:t>147</w:t>
+      </w:r>
+      <w:r>
+        <w:rPr>
+          <w:rFonts w:cs="B Nazanin"/>
+          <w:sz w:val="24"/>
+          <w:szCs w:val="24"/>
+          <w:lang w:bidi="fa-IR"/>
+        </w:rPr>
+        <w:t xml:space="preserve"> , True Negative = </w:t>
+      </w:r>
+      <w:r>
+        <w:rPr>
+          <w:rFonts w:cs="B Nazanin" w:hint="cs"/>
+          <w:sz w:val="24"/>
+          <w:szCs w:val="24"/>
+          <w:rtl/>
+          <w:lang w:bidi="fa-IR"/>
+        </w:rPr>
+        <w:t>620</w:t>
+      </w:r>
+      <w:r>
+        <w:rPr>
+          <w:rFonts w:cs="B Nazanin"/>
+          <w:sz w:val="24"/>
+          <w:szCs w:val="24"/>
+          <w:lang w:bidi="fa-IR"/>
+        </w:rPr>
+        <w:t xml:space="preserve"> , False Negative = </w:t>
+      </w:r>
+      <w:r>
+        <w:rPr>
+          <w:rFonts w:cs="B Nazanin"/>
+          <w:sz w:val="24"/>
+          <w:szCs w:val="24"/>
+          <w:lang w:bidi="fa-IR"/>
+        </w:rPr>
+        <w:t>406</w:t>
+      </w:r>
+      <w:r>
+        <w:rPr>
+          <w:rFonts w:cs="B Nazanin"/>
+          <w:sz w:val="24"/>
+          <w:szCs w:val="24"/>
+          <w:lang w:bidi="fa-IR"/>
+        </w:rPr>
+        <w:t>, False Positive =</w:t>
+      </w:r>
+      <w:r>
+        <w:rPr>
+          <w:rFonts w:cs="B Nazanin"/>
+          <w:sz w:val="24"/>
+          <w:szCs w:val="24"/>
+          <w:lang w:bidi="fa-IR"/>
+        </w:rPr>
+        <w:t>94</w:t>
+      </w:r>
+    </w:p>
+    <w:p>
+      <w:pPr>
+        <w:ind w:left="720"/>
+        <w:rPr>
+          <w:rFonts w:cs="B Nazanin"/>
+          <w:sz w:val="24"/>
+          <w:szCs w:val="24"/>
+          <w:lang w:bidi="fa-IR"/>
+        </w:rPr>
+      </w:pPr>
+      <w:r>
+        <w:rPr>
+          <w:rFonts w:cs="B Nazanin"/>
+          <w:sz w:val="24"/>
+          <w:szCs w:val="24"/>
+          <w:lang w:bidi="fa-IR"/>
+        </w:rPr>
+        <w:t xml:space="preserve">Accuracy = </w:t>
+      </w:r>
+      <w:r>
+        <w:rPr>
+          <w:rFonts w:cs="B Nazanin" w:hint="cs"/>
+          <w:sz w:val="24"/>
+          <w:szCs w:val="24"/>
+          <w:rtl/>
+          <w:lang w:bidi="fa-IR"/>
+        </w:rPr>
+        <w:t>147</w:t>
+      </w:r>
+      <w:r>
+        <w:rPr>
+          <w:rFonts w:cs="B Nazanin"/>
+          <w:sz w:val="24"/>
+          <w:szCs w:val="24"/>
+          <w:lang w:bidi="fa-IR"/>
+        </w:rPr>
+        <w:t xml:space="preserve"> + </w:t>
+      </w:r>
+      <w:r>
+        <w:rPr>
+          <w:rFonts w:cs="B Nazanin" w:hint="cs"/>
+          <w:sz w:val="24"/>
+          <w:szCs w:val="24"/>
+          <w:rtl/>
+          <w:lang w:bidi="fa-IR"/>
+        </w:rPr>
+        <w:t>620</w:t>
+      </w:r>
+      <w:r>
+        <w:rPr>
+          <w:rFonts w:cs="B Nazanin"/>
+          <w:sz w:val="24"/>
+          <w:szCs w:val="24"/>
+          <w:lang w:bidi="fa-IR"/>
+        </w:rPr>
+        <w:t>/</w:t>
+      </w:r>
+      <w:r>
+        <w:rPr>
+          <w:rFonts w:cs="B Nazanin" w:hint="cs"/>
+          <w:sz w:val="24"/>
+          <w:szCs w:val="24"/>
+          <w:rtl/>
+          <w:lang w:bidi="fa-IR"/>
+        </w:rPr>
+        <w:t>147</w:t>
+      </w:r>
+      <w:r>
+        <w:rPr>
+          <w:rFonts w:cs="B Nazanin"/>
+          <w:sz w:val="24"/>
+          <w:szCs w:val="24"/>
+          <w:lang w:bidi="fa-IR"/>
+        </w:rPr>
+        <w:t xml:space="preserve"> + </w:t>
+      </w:r>
+      <w:r>
+        <w:rPr>
+          <w:rFonts w:cs="B Nazanin" w:hint="cs"/>
+          <w:sz w:val="24"/>
+          <w:szCs w:val="24"/>
+          <w:rtl/>
+          <w:lang w:bidi="fa-IR"/>
+        </w:rPr>
+        <w:t>620</w:t>
+      </w:r>
+      <w:r>
+        <w:rPr>
+          <w:rFonts w:cs="B Nazanin"/>
+          <w:sz w:val="24"/>
+          <w:szCs w:val="24"/>
+          <w:lang w:bidi="fa-IR"/>
+        </w:rPr>
+        <w:t xml:space="preserve"> + </w:t>
+      </w:r>
+      <w:r>
+        <w:rPr>
+          <w:rFonts w:cs="B Nazanin" w:hint="cs"/>
+          <w:sz w:val="24"/>
+          <w:szCs w:val="24"/>
+          <w:rtl/>
+          <w:lang w:bidi="fa-IR"/>
+        </w:rPr>
+        <w:t>94</w:t>
+      </w:r>
+      <w:r>
+        <w:rPr>
+          <w:rFonts w:cs="B Nazanin"/>
+          <w:sz w:val="24"/>
+          <w:szCs w:val="24"/>
+          <w:lang w:bidi="fa-IR"/>
+        </w:rPr>
+        <w:t xml:space="preserve"> + </w:t>
+      </w:r>
+      <w:r>
+        <w:rPr>
+          <w:rFonts w:cs="B Nazanin" w:hint="cs"/>
+          <w:sz w:val="24"/>
+          <w:szCs w:val="24"/>
+          <w:rtl/>
+          <w:lang w:bidi="fa-IR"/>
+        </w:rPr>
+        <w:t>406</w:t>
+      </w:r>
+      <w:r>
+        <w:rPr>
+          <w:rFonts w:cs="B Nazanin"/>
+          <w:sz w:val="24"/>
+          <w:szCs w:val="24"/>
+          <w:lang w:bidi="fa-IR"/>
+        </w:rPr>
+        <w:t xml:space="preserve"> = 0.60</w:t>
+      </w:r>
+    </w:p>
+    <w:p>
+      <w:pPr>
+        <w:ind w:left="720"/>
+        <w:rPr>
+          <w:rFonts w:cs="B Nazanin"/>
+          <w:sz w:val="24"/>
+          <w:szCs w:val="24"/>
+          <w:lang w:bidi="fa-IR"/>
+        </w:rPr>
+      </w:pPr>
+      <w:r>
+        <w:rPr>
+          <w:rFonts w:cs="B Nazanin"/>
+          <w:sz w:val="24"/>
+          <w:szCs w:val="24"/>
+          <w:lang w:bidi="fa-IR"/>
+        </w:rPr>
+        <w:t xml:space="preserve">Precision = </w:t>
+      </w:r>
+      <w:r>
+        <w:rPr>
+          <w:rFonts w:cs="B Nazanin"/>
+          <w:sz w:val="24"/>
+          <w:szCs w:val="24"/>
+          <w:lang w:bidi="fa-IR"/>
+        </w:rPr>
+        <w:t>147</w:t>
+      </w:r>
+      <w:r>
+        <w:rPr>
+          <w:rFonts w:cs="B Nazanin"/>
+          <w:sz w:val="24"/>
+          <w:szCs w:val="24"/>
+          <w:lang w:bidi="fa-IR"/>
+        </w:rPr>
+        <w:t>/</w:t>
+      </w:r>
+      <w:r>
+        <w:rPr>
+          <w:rFonts w:cs="B Nazanin"/>
+          <w:sz w:val="24"/>
+          <w:szCs w:val="24"/>
+          <w:lang w:bidi="fa-IR"/>
+        </w:rPr>
+        <w:t>147</w:t>
+      </w:r>
+      <w:r>
+        <w:rPr>
+          <w:rFonts w:cs="B Nazanin"/>
+          <w:sz w:val="24"/>
+          <w:szCs w:val="24"/>
+          <w:lang w:bidi="fa-IR"/>
+        </w:rPr>
+        <w:t xml:space="preserve"> + </w:t>
+      </w:r>
+      <w:r>
+        <w:rPr>
+          <w:rFonts w:cs="B Nazanin"/>
+          <w:sz w:val="24"/>
+          <w:szCs w:val="24"/>
+          <w:lang w:bidi="fa-IR"/>
+        </w:rPr>
+        <w:t>94</w:t>
+      </w:r>
+      <w:r>
+        <w:rPr>
+          <w:rFonts w:cs="B Nazanin"/>
+          <w:sz w:val="24"/>
+          <w:szCs w:val="24"/>
+          <w:lang w:bidi="fa-IR"/>
+        </w:rPr>
+        <w:t xml:space="preserve"> = 0.</w:t>
+      </w:r>
+      <w:r>
+        <w:rPr>
+          <w:rFonts w:cs="B Nazanin"/>
+          <w:sz w:val="24"/>
+          <w:szCs w:val="24"/>
+          <w:lang w:bidi="fa-IR"/>
+        </w:rPr>
+        <w:t>61</w:t>
+      </w:r>
+    </w:p>
+    <w:p>
+      <w:pPr>
+        <w:ind w:left="720"/>
+        <w:rPr>
+          <w:rFonts w:cs="B Nazanin"/>
+          <w:sz w:val="24"/>
+          <w:szCs w:val="24"/>
+          <w:lang w:bidi="fa-IR"/>
+        </w:rPr>
+      </w:pPr>
+      <w:r>
+        <w:rPr>
+          <w:rFonts w:cs="B Nazanin"/>
+          <w:sz w:val="24"/>
+          <w:szCs w:val="24"/>
+          <w:lang w:bidi="fa-IR"/>
+        </w:rPr>
+        <w:t xml:space="preserve">Recall = </w:t>
+      </w:r>
+      <w:r>
+        <w:rPr>
+          <w:rFonts w:cs="B Nazanin"/>
+          <w:sz w:val="24"/>
+          <w:szCs w:val="24"/>
+          <w:lang w:bidi="fa-IR"/>
+        </w:rPr>
+        <w:t>147</w:t>
+      </w:r>
+      <w:r>
+        <w:rPr>
+          <w:rFonts w:cs="B Nazanin"/>
+          <w:sz w:val="24"/>
+          <w:szCs w:val="24"/>
+          <w:lang w:bidi="fa-IR"/>
+        </w:rPr>
+        <w:t>/1</w:t>
+      </w:r>
+      <w:r>
+        <w:rPr>
+          <w:rFonts w:cs="B Nazanin"/>
+          <w:sz w:val="24"/>
+          <w:szCs w:val="24"/>
+          <w:lang w:bidi="fa-IR"/>
+        </w:rPr>
+        <w:t>47</w:t>
+      </w:r>
+      <w:r>
+        <w:rPr>
+          <w:rFonts w:cs="B Nazanin"/>
+          <w:sz w:val="24"/>
+          <w:szCs w:val="24"/>
+          <w:lang w:bidi="fa-IR"/>
+        </w:rPr>
+        <w:t xml:space="preserve"> + </w:t>
+      </w:r>
+      <w:r>
+        <w:rPr>
+          <w:rFonts w:cs="B Nazanin"/>
+          <w:sz w:val="24"/>
+          <w:szCs w:val="24"/>
+          <w:lang w:bidi="fa-IR"/>
+        </w:rPr>
+        <w:t>406</w:t>
+      </w:r>
+      <w:r>
+        <w:rPr>
+          <w:rFonts w:cs="B Nazanin"/>
+          <w:sz w:val="24"/>
+          <w:szCs w:val="24"/>
+          <w:lang w:bidi="fa-IR"/>
+        </w:rPr>
+        <w:t xml:space="preserve"> = 0.</w:t>
+      </w:r>
+      <w:r>
+        <w:rPr>
+          <w:rFonts w:cs="B Nazanin"/>
+          <w:sz w:val="24"/>
+          <w:szCs w:val="24"/>
+          <w:lang w:bidi="fa-IR"/>
+        </w:rPr>
+        <w:t>26</w:t>
+      </w:r>
+    </w:p>
+    <w:p>
+      <w:pPr>
+        <w:ind w:left="720"/>
+        <w:rPr>
+          <w:rFonts w:cs="B Nazanin"/>
+          <w:sz w:val="24"/>
+          <w:szCs w:val="24"/>
+          <w:lang w:bidi="fa-IR"/>
+        </w:rPr>
+      </w:pPr>
+      <w:r>
+        <w:rPr>
+          <w:rFonts w:cs="B Nazanin"/>
+          <w:sz w:val="24"/>
+          <w:szCs w:val="24"/>
+          <w:lang w:bidi="fa-IR"/>
+        </w:rPr>
+        <w:t xml:space="preserve">F1-score = </w:t>
+      </w:r>
+      <w:r>
+        <w:rPr>
+          <w:rFonts w:cs="B Nazanin"/>
+          <w:sz w:val="24"/>
+          <w:szCs w:val="24"/>
+          <w:lang w:bidi="fa-IR"/>
+        </w:rPr>
+        <w:t>147</w:t>
+      </w:r>
+      <w:r>
+        <w:rPr>
+          <w:rFonts w:cs="B Nazanin"/>
+          <w:sz w:val="24"/>
+          <w:szCs w:val="24"/>
+          <w:lang w:bidi="fa-IR"/>
+        </w:rPr>
+        <w:t>/</w:t>
+      </w:r>
+      <w:r>
+        <w:rPr>
+          <w:rFonts w:cs="B Nazanin"/>
+          <w:sz w:val="24"/>
+          <w:szCs w:val="24"/>
+          <w:lang w:bidi="fa-IR"/>
+        </w:rPr>
+        <w:t>147</w:t>
+      </w:r>
+      <w:r>
+        <w:rPr>
+          <w:rFonts w:cs="B Nazanin"/>
+          <w:sz w:val="24"/>
+          <w:szCs w:val="24"/>
+          <w:lang w:bidi="fa-IR"/>
+        </w:rPr>
+        <w:t xml:space="preserve"> + ½(</w:t>
+      </w:r>
+      <w:r>
+        <w:rPr>
+          <w:rFonts w:cs="B Nazanin"/>
+          <w:sz w:val="24"/>
+          <w:szCs w:val="24"/>
+          <w:lang w:bidi="fa-IR"/>
+        </w:rPr>
+        <w:t>94</w:t>
+      </w:r>
+      <w:r>
+        <w:rPr>
+          <w:rFonts w:cs="B Nazanin"/>
+          <w:sz w:val="24"/>
+          <w:szCs w:val="24"/>
+          <w:lang w:bidi="fa-IR"/>
+        </w:rPr>
+        <w:t xml:space="preserve"> + </w:t>
+      </w:r>
+      <w:r>
+        <w:rPr>
+          <w:rFonts w:cs="B Nazanin"/>
+          <w:sz w:val="24"/>
+          <w:szCs w:val="24"/>
+          <w:lang w:bidi="fa-IR"/>
+        </w:rPr>
+        <w:t>406</w:t>
+      </w:r>
+      <w:r>
+        <w:rPr>
+          <w:rFonts w:cs="B Nazanin"/>
+          <w:sz w:val="24"/>
+          <w:szCs w:val="24"/>
+          <w:lang w:bidi="fa-IR"/>
+        </w:rPr>
+        <w:t>) = 0.3</w:t>
+      </w:r>
+      <w:r>
+        <w:rPr>
+          <w:rFonts w:cs="B Nazanin"/>
+          <w:sz w:val="24"/>
+          <w:szCs w:val="24"/>
+          <w:lang w:bidi="fa-IR"/>
+        </w:rPr>
+        <w:t>7</w:t>
+      </w:r>
+    </w:p>
+    <w:p>
+      <w:pPr>
+        <w:bidi/>
+        <w:ind w:left="720"/>
+        <w:rPr>
+          <w:rFonts w:cs="B Nazanin"/>
+          <w:sz w:val="24"/>
+          <w:szCs w:val="24"/>
+          <w:rtl/>
+          <w:lang w:bidi="fa-IR"/>
+        </w:rPr>
+      </w:pPr>
+      <w:r>
+        <w:rPr>
+          <w:rFonts w:cs="B Nazanin" w:hint="cs"/>
+          <w:sz w:val="24"/>
+          <w:szCs w:val="24"/>
+          <w:rtl/>
+          <w:lang w:bidi="fa-IR"/>
+        </w:rPr>
+        <w:t>متاسفانه، نتایج آن طور که باید، خوب نیستند. با این که از ویژگی های مختلف استفاده کردیم. در این قسمت از پیش پردازش استفاده کردیم.</w:t>
+      </w:r>
+    </w:p>
+    <w:p>
+      <w:pPr>
+        <w:pStyle w:val="ListParagraph"/>
+        <w:bidi/>
+        <w:ind w:left="1080"/>
+        <w:rPr>
+          <w:rFonts w:cs="B Nazanin"/>
+          <w:sz w:val="24"/>
+          <w:szCs w:val="24"/>
+          <w:lang w:bidi="fa-IR"/>
+        </w:rPr>
+      </w:pPr>
+    </w:p>
+    <w:p>
+      <w:pPr>
+        <w:bidi/>
+        <w:ind w:left="720"/>
+        <w:rPr>
+          <w:rFonts w:cs="B Nazanin"/>
+          <w:sz w:val="24"/>
+          <w:szCs w:val="24"/>
+          <w:rtl/>
+          <w:lang w:bidi="fa-IR"/>
+        </w:rPr>
+      </w:pPr>
+      <w:r>
+        <w:rPr>
+          <w:rFonts w:cs="B Nazanin" w:hint="cs"/>
+          <w:sz w:val="24"/>
+          <w:szCs w:val="24"/>
+          <w:rtl/>
+          <w:lang w:bidi="fa-IR"/>
+        </w:rPr>
+        <w:t>نتایج:</w:t>
+      </w:r>
+    </w:p>
+    <w:tbl>
+      <w:tblPr>
+        <w:tblStyle w:val="TableGrid"/>
+        <w:bidiVisual/>
+        <w:tblW w:w="0" w:type="auto"/>
+        <w:tblInd w:w="720" w:type="dxa"/>
+        <w:tblLook w:val="04A0" w:firstRow="1" w:lastRow="0" w:firstColumn="1" w:lastColumn="0" w:noHBand="0" w:noVBand="1"/>
+      </w:tblPr>
+      <w:tblGrid>
+        <w:gridCol w:w="3358"/>
+        <w:gridCol w:w="3360"/>
+        <w:gridCol w:w="3352"/>
+      </w:tblGrid>
+      <w:tr>
+        <w:tc>
+          <w:tcPr>
+            <w:tcW w:w="3596" w:type="dxa"/>
+          </w:tcPr>
+          <w:p>
+            <w:pPr>
+              <w:bidi/>
+              <w:jc w:val="center"/>
+              <w:rPr>
+                <w:rFonts w:cs="B Nazanin" w:hint="cs"/>
+                <w:sz w:val="24"/>
+                <w:szCs w:val="24"/>
+                <w:rtl/>
+                <w:lang w:bidi="fa-IR"/>
+              </w:rPr>
+            </w:pPr>
+            <w:r>
+              <w:rPr>
+                <w:rFonts w:cs="B Nazanin"/>
+                <w:sz w:val="24"/>
+                <w:szCs w:val="24"/>
+                <w:lang w:bidi="fa-IR"/>
+              </w:rPr>
+              <w:t>T</w:t>
+            </w:r>
+            <w:r>
+              <w:rPr>
+                <w:rFonts w:cs="B Nazanin"/>
+                <w:sz w:val="24"/>
+                <w:szCs w:val="24"/>
+                <w:lang w:bidi="fa-IR"/>
+              </w:rPr>
+              <w:t>ruth</w:t>
+            </w:r>
+            <w:r>
+              <w:rPr>
+                <w:rFonts w:cs="B Nazanin"/>
+                <w:sz w:val="24"/>
+                <w:szCs w:val="24"/>
+                <w:lang w:bidi="fa-IR"/>
+              </w:rPr>
+              <w:t xml:space="preserve"> detect</w:t>
+            </w:r>
+          </w:p>
+        </w:tc>
+        <w:tc>
+          <w:tcPr>
+            <w:tcW w:w="3597" w:type="dxa"/>
+          </w:tcPr>
+          <w:p>
+            <w:pPr>
+              <w:jc w:val="center"/>
+              <w:rPr>
+                <w:rFonts w:cs="B Nazanin"/>
+                <w:sz w:val="24"/>
+                <w:szCs w:val="24"/>
+                <w:lang w:bidi="fa-IR"/>
+              </w:rPr>
+            </w:pPr>
+            <w:r>
+              <w:rPr>
+                <w:rFonts w:cs="B Nazanin"/>
+                <w:sz w:val="24"/>
+                <w:szCs w:val="24"/>
+                <w:lang w:bidi="fa-IR"/>
+              </w:rPr>
+              <w:t>L</w:t>
+            </w:r>
+            <w:r>
+              <w:rPr>
+                <w:rFonts w:cs="B Nazanin"/>
+                <w:sz w:val="24"/>
+                <w:szCs w:val="24"/>
+                <w:lang w:bidi="fa-IR"/>
+              </w:rPr>
+              <w:t>ie</w:t>
+            </w:r>
+            <w:r>
+              <w:rPr>
+                <w:rFonts w:cs="B Nazanin"/>
+                <w:sz w:val="24"/>
+                <w:szCs w:val="24"/>
+                <w:lang w:bidi="fa-IR"/>
+              </w:rPr>
+              <w:t xml:space="preserve"> detect</w:t>
+            </w:r>
+          </w:p>
+        </w:tc>
+        <w:tc>
+          <w:tcPr>
+            <w:tcW w:w="3597" w:type="dxa"/>
+          </w:tcPr>
+          <w:p>
+            <w:pPr>
+              <w:bidi/>
+              <w:rPr>
+                <w:rFonts w:cs="B Nazanin" w:hint="cs"/>
+                <w:sz w:val="24"/>
+                <w:szCs w:val="24"/>
+                <w:rtl/>
+                <w:lang w:bidi="fa-IR"/>
+              </w:rPr>
+            </w:pPr>
+          </w:p>
+        </w:tc>
+      </w:tr>
+      <w:tr>
+        <w:tc>
+          <w:tcPr>
+            <w:tcW w:w="3596" w:type="dxa"/>
+          </w:tcPr>
+          <w:p>
+            <w:pPr>
+              <w:bidi/>
+              <w:jc w:val="center"/>
+              <w:rPr>
+                <w:rFonts w:cs="B Nazanin" w:hint="cs"/>
+                <w:sz w:val="24"/>
+                <w:szCs w:val="24"/>
+                <w:rtl/>
+                <w:lang w:bidi="fa-IR"/>
+              </w:rPr>
+            </w:pPr>
+            <w:r>
+              <w:rPr>
+                <w:rFonts w:cs="B Nazanin"/>
+                <w:sz w:val="24"/>
+                <w:szCs w:val="24"/>
+                <w:lang w:bidi="fa-IR"/>
+              </w:rPr>
+              <w:t>424</w:t>
+            </w:r>
+          </w:p>
+        </w:tc>
+        <w:tc>
+          <w:tcPr>
+            <w:tcW w:w="3597" w:type="dxa"/>
+          </w:tcPr>
+          <w:p>
+            <w:pPr>
+              <w:bidi/>
+              <w:jc w:val="center"/>
+              <w:rPr>
+                <w:rFonts w:cs="B Nazanin" w:hint="cs"/>
+                <w:sz w:val="24"/>
+                <w:szCs w:val="24"/>
+                <w:rtl/>
+                <w:lang w:bidi="fa-IR"/>
+              </w:rPr>
+            </w:pPr>
+            <w:r>
+              <w:rPr>
+                <w:rFonts w:cs="B Nazanin"/>
+                <w:sz w:val="24"/>
+                <w:szCs w:val="24"/>
+                <w:lang w:bidi="fa-IR"/>
+              </w:rPr>
+              <w:t>129</w:t>
+            </w:r>
+          </w:p>
+        </w:tc>
+        <w:tc>
+          <w:tcPr>
+            <w:tcW w:w="3597" w:type="dxa"/>
+          </w:tcPr>
+          <w:p>
+            <w:pPr>
+              <w:bidi/>
+              <w:jc w:val="center"/>
+              <w:rPr>
+                <w:rFonts w:cs="B Nazanin" w:hint="cs"/>
+                <w:sz w:val="24"/>
+                <w:szCs w:val="24"/>
+                <w:rtl/>
+                <w:lang w:bidi="fa-IR"/>
+              </w:rPr>
+            </w:pPr>
+            <w:r>
+              <w:rPr>
+                <w:rFonts w:cs="B Nazanin"/>
+                <w:sz w:val="24"/>
+                <w:szCs w:val="24"/>
+                <w:lang w:bidi="fa-IR"/>
+              </w:rPr>
+              <w:t>Lie</w:t>
+            </w:r>
+          </w:p>
+        </w:tc>
+      </w:tr>
+      <w:tr>
+        <w:tc>
+          <w:tcPr>
+            <w:tcW w:w="3596" w:type="dxa"/>
+          </w:tcPr>
+          <w:p>
+            <w:pPr>
+              <w:bidi/>
+              <w:jc w:val="center"/>
+              <w:rPr>
+                <w:rFonts w:cs="B Nazanin" w:hint="cs"/>
+                <w:sz w:val="24"/>
+                <w:szCs w:val="24"/>
+                <w:rtl/>
+                <w:lang w:bidi="fa-IR"/>
+              </w:rPr>
+            </w:pPr>
+            <w:r>
+              <w:rPr>
+                <w:rFonts w:cs="B Nazanin"/>
+                <w:sz w:val="24"/>
+                <w:szCs w:val="24"/>
+                <w:lang w:bidi="fa-IR"/>
+              </w:rPr>
+              <w:t>629</w:t>
+            </w:r>
+          </w:p>
+        </w:tc>
+        <w:tc>
+          <w:tcPr>
+            <w:tcW w:w="3597" w:type="dxa"/>
+          </w:tcPr>
+          <w:p>
+            <w:pPr>
+              <w:bidi/>
+              <w:jc w:val="center"/>
+              <w:rPr>
+                <w:rFonts w:cs="B Nazanin" w:hint="cs"/>
+                <w:sz w:val="24"/>
+                <w:szCs w:val="24"/>
+                <w:rtl/>
+                <w:lang w:bidi="fa-IR"/>
+              </w:rPr>
+            </w:pPr>
+            <w:r>
+              <w:rPr>
+                <w:rFonts w:cs="B Nazanin"/>
+                <w:sz w:val="24"/>
+                <w:szCs w:val="24"/>
+                <w:lang w:bidi="fa-IR"/>
+              </w:rPr>
+              <w:t>85</w:t>
+            </w:r>
+          </w:p>
+        </w:tc>
+        <w:tc>
+          <w:tcPr>
+            <w:tcW w:w="3597" w:type="dxa"/>
+          </w:tcPr>
+          <w:p>
+            <w:pPr>
+              <w:keepNext/>
+              <w:jc w:val="center"/>
+              <w:rPr>
+                <w:rFonts w:cs="B Nazanin" w:hint="cs"/>
+                <w:sz w:val="24"/>
+                <w:szCs w:val="24"/>
+                <w:rtl/>
+                <w:lang w:bidi="fa-IR"/>
+              </w:rPr>
+            </w:pPr>
+            <w:r>
+              <w:rPr>
+                <w:rFonts w:cs="B Nazanin"/>
+                <w:sz w:val="24"/>
+                <w:szCs w:val="24"/>
+                <w:lang w:bidi="fa-IR"/>
+              </w:rPr>
+              <w:t>Truth</w:t>
+            </w:r>
+          </w:p>
+        </w:tc>
+      </w:tr>
+    </w:tbl>
+    <w:p>
+      <w:pPr>
+        <w:pStyle w:val="Caption"/>
+        <w:bidi/>
+        <w:jc w:val="center"/>
+        <w:rPr>
+          <w:rFonts w:cs="B Nazanin" w:hint="cs"/>
+          <w:sz w:val="24"/>
+          <w:szCs w:val="24"/>
+          <w:rtl/>
+          <w:lang w:bidi="fa-IR"/>
+        </w:rPr>
+      </w:pPr>
+      <w:r>
+        <w:rPr>
+          <w:rFonts w:cs="B Nazanin"/>
+          <w:sz w:val="24"/>
+          <w:szCs w:val="24"/>
+          <w:lang w:bidi="fa-IR"/>
+        </w:rPr>
+        <w:t>4</w:t>
+      </w:r>
+      <w:r>
+        <w:rPr>
+          <w:rFonts w:hint="cs"/>
+          <w:rtl/>
+          <w:lang w:bidi="fa-IR"/>
+        </w:rPr>
+        <w:t xml:space="preserve"> - ماتریس </w:t>
+      </w:r>
+      <w:r>
+        <w:rPr>
+          <w:lang w:bidi="fa-IR"/>
+        </w:rPr>
+        <w:t>confusion</w:t>
+      </w:r>
+      <w:r>
+        <w:rPr>
+          <w:rFonts w:hint="cs"/>
+          <w:rtl/>
+          <w:lang w:bidi="fa-IR"/>
+        </w:rPr>
+        <w:t xml:space="preserve"> بدون پیش پردازش برای دروغ سنجی</w:t>
+      </w:r>
+    </w:p>
+    <w:p>
+      <w:pPr>
+        <w:bidi/>
+        <w:ind w:left="720"/>
+        <w:rPr>
+          <w:rFonts w:cs="B Nazanin"/>
+          <w:sz w:val="24"/>
+          <w:szCs w:val="24"/>
+          <w:lang w:bidi="fa-IR"/>
+        </w:rPr>
+      </w:pPr>
+    </w:p>
+    <w:p>
+      <w:pPr>
+        <w:bidi/>
+        <w:ind w:left="720"/>
+        <w:rPr>
+          <w:rFonts w:cs="B Nazanin"/>
+          <w:sz w:val="24"/>
+          <w:szCs w:val="24"/>
+          <w:rtl/>
+          <w:lang w:bidi="fa-IR"/>
+        </w:rPr>
+      </w:pPr>
+      <w:r>
+        <w:rPr>
+          <w:rFonts w:cs="B Nazanin" w:hint="cs"/>
+          <w:sz w:val="24"/>
+          <w:szCs w:val="24"/>
+          <w:rtl/>
+          <w:lang w:bidi="fa-IR"/>
+        </w:rPr>
+        <w:lastRenderedPageBreak/>
+        <w:t>بنابراین:</w:t>
+      </w:r>
+    </w:p>
+    <w:p>
+      <w:pPr>
+        <w:ind w:left="720"/>
+        <w:rPr>
+          <w:rFonts w:cs="B Nazanin"/>
+          <w:sz w:val="24"/>
+          <w:szCs w:val="24"/>
+          <w:lang w:bidi="fa-IR"/>
+        </w:rPr>
+      </w:pPr>
+      <w:r>
+        <w:rPr>
+          <w:rFonts w:cs="B Nazanin"/>
+          <w:sz w:val="24"/>
+          <w:szCs w:val="24"/>
+          <w:lang w:bidi="fa-IR"/>
+        </w:rPr>
+        <w:t xml:space="preserve">True Positive = </w:t>
+      </w:r>
+      <w:r>
+        <w:rPr>
+          <w:rFonts w:cs="B Nazanin"/>
+          <w:sz w:val="24"/>
+          <w:szCs w:val="24"/>
+          <w:lang w:bidi="fa-IR"/>
+        </w:rPr>
+        <w:t>129</w:t>
+      </w:r>
+      <w:r>
+        <w:rPr>
+          <w:rFonts w:cs="B Nazanin"/>
+          <w:sz w:val="24"/>
+          <w:szCs w:val="24"/>
+          <w:lang w:bidi="fa-IR"/>
+        </w:rPr>
+        <w:t xml:space="preserve"> , True Negative = </w:t>
+      </w:r>
+      <w:r>
+        <w:rPr>
+          <w:rFonts w:cs="B Nazanin"/>
+          <w:sz w:val="24"/>
+          <w:szCs w:val="24"/>
+          <w:lang w:bidi="fa-IR"/>
+        </w:rPr>
+        <w:t>629</w:t>
+      </w:r>
+      <w:r>
+        <w:rPr>
+          <w:rFonts w:cs="B Nazanin"/>
+          <w:sz w:val="24"/>
+          <w:szCs w:val="24"/>
+          <w:lang w:bidi="fa-IR"/>
+        </w:rPr>
+        <w:t xml:space="preserve"> , False Negative = </w:t>
+      </w:r>
+      <w:r>
+        <w:rPr>
+          <w:rFonts w:cs="B Nazanin"/>
+          <w:sz w:val="24"/>
+          <w:szCs w:val="24"/>
+          <w:lang w:bidi="fa-IR"/>
+        </w:rPr>
+        <w:t>424</w:t>
+      </w:r>
+      <w:r>
+        <w:rPr>
+          <w:rFonts w:cs="B Nazanin"/>
+          <w:sz w:val="24"/>
+          <w:szCs w:val="24"/>
+          <w:lang w:bidi="fa-IR"/>
+        </w:rPr>
+        <w:t>, False Positive =</w:t>
+      </w:r>
+      <w:r>
+        <w:rPr>
+          <w:rFonts w:cs="B Nazanin"/>
+          <w:sz w:val="24"/>
+          <w:szCs w:val="24"/>
+          <w:lang w:bidi="fa-IR"/>
+        </w:rPr>
+        <w:t>85</w:t>
+      </w:r>
+    </w:p>
+    <w:p>
+      <w:pPr>
+        <w:ind w:left="720"/>
+        <w:rPr>
+          <w:rFonts w:cs="B Nazanin"/>
+          <w:sz w:val="24"/>
+          <w:szCs w:val="24"/>
+          <w:lang w:bidi="fa-IR"/>
+        </w:rPr>
+      </w:pPr>
+      <w:r>
+        <w:rPr>
+          <w:rFonts w:cs="B Nazanin"/>
+          <w:sz w:val="24"/>
+          <w:szCs w:val="24"/>
+          <w:lang w:bidi="fa-IR"/>
+        </w:rPr>
+        <w:t xml:space="preserve">Accuracy = </w:t>
+      </w:r>
+      <w:r>
+        <w:rPr>
+          <w:rFonts w:cs="B Nazanin"/>
+          <w:sz w:val="24"/>
+          <w:szCs w:val="24"/>
+          <w:lang w:bidi="fa-IR"/>
+        </w:rPr>
+        <w:t>129</w:t>
+      </w:r>
+      <w:r>
+        <w:rPr>
+          <w:rFonts w:cs="B Nazanin"/>
+          <w:sz w:val="24"/>
+          <w:szCs w:val="24"/>
+          <w:lang w:bidi="fa-IR"/>
+        </w:rPr>
+        <w:t xml:space="preserve"> + </w:t>
+      </w:r>
+      <w:r>
+        <w:rPr>
+          <w:rFonts w:cs="B Nazanin"/>
+          <w:sz w:val="24"/>
+          <w:szCs w:val="24"/>
+          <w:lang w:bidi="fa-IR"/>
+        </w:rPr>
+        <w:t>629</w:t>
+      </w:r>
+      <w:r>
+        <w:rPr>
+          <w:rFonts w:cs="B Nazanin"/>
+          <w:sz w:val="24"/>
+          <w:szCs w:val="24"/>
+          <w:lang w:bidi="fa-IR"/>
+        </w:rPr>
+        <w:t>/</w:t>
+      </w:r>
+      <w:r>
+        <w:rPr>
+          <w:rFonts w:cs="B Nazanin"/>
+          <w:sz w:val="24"/>
+          <w:szCs w:val="24"/>
+          <w:lang w:bidi="fa-IR"/>
+        </w:rPr>
+        <w:t>129</w:t>
+      </w:r>
+      <w:r>
+        <w:rPr>
+          <w:rFonts w:cs="B Nazanin"/>
+          <w:sz w:val="24"/>
+          <w:szCs w:val="24"/>
+          <w:lang w:bidi="fa-IR"/>
+        </w:rPr>
+        <w:t xml:space="preserve"> + </w:t>
+      </w:r>
+      <w:r>
+        <w:rPr>
+          <w:rFonts w:cs="B Nazanin"/>
+          <w:sz w:val="24"/>
+          <w:szCs w:val="24"/>
+          <w:lang w:bidi="fa-IR"/>
+        </w:rPr>
+        <w:t>629</w:t>
+      </w:r>
+      <w:r>
+        <w:rPr>
+          <w:rFonts w:cs="B Nazanin"/>
+          <w:sz w:val="24"/>
+          <w:szCs w:val="24"/>
+          <w:lang w:bidi="fa-IR"/>
+        </w:rPr>
+        <w:t xml:space="preserve"> + </w:t>
+      </w:r>
+      <w:r>
+        <w:rPr>
+          <w:rFonts w:cs="B Nazanin"/>
+          <w:sz w:val="24"/>
+          <w:szCs w:val="24"/>
+          <w:lang w:bidi="fa-IR"/>
+        </w:rPr>
+        <w:t>85 + 424</w:t>
+      </w:r>
+      <w:r>
+        <w:rPr>
+          <w:rFonts w:cs="B Nazanin"/>
+          <w:sz w:val="24"/>
+          <w:szCs w:val="24"/>
+          <w:lang w:bidi="fa-IR"/>
+        </w:rPr>
+        <w:t xml:space="preserve"> = 0</w:t>
+      </w:r>
+      <w:r>
+        <w:rPr>
+          <w:rFonts w:cs="B Nazanin"/>
+          <w:sz w:val="24"/>
+          <w:szCs w:val="24"/>
+          <w:lang w:bidi="fa-IR"/>
+        </w:rPr>
+        <w:t>.60</w:t>
+      </w:r>
+    </w:p>
+    <w:p>
+      <w:pPr>
+        <w:ind w:left="720"/>
+        <w:rPr>
+          <w:rFonts w:cs="B Nazanin"/>
+          <w:sz w:val="24"/>
+          <w:szCs w:val="24"/>
+          <w:lang w:bidi="fa-IR"/>
+        </w:rPr>
+      </w:pPr>
+      <w:r>
+        <w:rPr>
+          <w:rFonts w:cs="B Nazanin"/>
+          <w:sz w:val="24"/>
+          <w:szCs w:val="24"/>
+          <w:lang w:bidi="fa-IR"/>
+        </w:rPr>
+        <w:t xml:space="preserve">Precision = </w:t>
+      </w:r>
+      <w:r>
+        <w:rPr>
+          <w:rFonts w:cs="B Nazanin"/>
+          <w:sz w:val="24"/>
+          <w:szCs w:val="24"/>
+          <w:lang w:bidi="fa-IR"/>
+        </w:rPr>
+        <w:t>129</w:t>
+      </w:r>
+      <w:r>
+        <w:rPr>
+          <w:rFonts w:cs="B Nazanin"/>
+          <w:sz w:val="24"/>
+          <w:szCs w:val="24"/>
+          <w:lang w:bidi="fa-IR"/>
+        </w:rPr>
+        <w:t>/</w:t>
+      </w:r>
+      <w:r>
+        <w:rPr>
+          <w:rFonts w:cs="B Nazanin"/>
+          <w:sz w:val="24"/>
+          <w:szCs w:val="24"/>
+          <w:lang w:bidi="fa-IR"/>
+        </w:rPr>
+        <w:t>129</w:t>
+      </w:r>
+      <w:r>
+        <w:rPr>
+          <w:rFonts w:cs="B Nazanin"/>
+          <w:sz w:val="24"/>
+          <w:szCs w:val="24"/>
+          <w:lang w:bidi="fa-IR"/>
+        </w:rPr>
+        <w:t xml:space="preserve"> + </w:t>
+      </w:r>
+      <w:r>
+        <w:rPr>
+          <w:rFonts w:cs="B Nazanin"/>
+          <w:sz w:val="24"/>
+          <w:szCs w:val="24"/>
+          <w:lang w:bidi="fa-IR"/>
+        </w:rPr>
+        <w:t>85</w:t>
+      </w:r>
+      <w:r>
+        <w:rPr>
+          <w:rFonts w:cs="B Nazanin"/>
+          <w:sz w:val="24"/>
+          <w:szCs w:val="24"/>
+          <w:lang w:bidi="fa-IR"/>
+        </w:rPr>
+        <w:t xml:space="preserve"> = 0.</w:t>
+      </w:r>
+      <w:r>
+        <w:rPr>
+          <w:rFonts w:cs="B Nazanin"/>
+          <w:sz w:val="24"/>
+          <w:szCs w:val="24"/>
+          <w:lang w:bidi="fa-IR"/>
+        </w:rPr>
+        <w:t>60</w:t>
+      </w:r>
+    </w:p>
+    <w:p>
+      <w:pPr>
+        <w:ind w:left="720"/>
+        <w:rPr>
+          <w:rFonts w:cs="B Nazanin"/>
+          <w:sz w:val="24"/>
+          <w:szCs w:val="24"/>
+          <w:lang w:bidi="fa-IR"/>
+        </w:rPr>
+      </w:pPr>
+      <w:r>
+        <w:rPr>
+          <w:rFonts w:cs="B Nazanin"/>
+          <w:sz w:val="24"/>
+          <w:szCs w:val="24"/>
+          <w:lang w:bidi="fa-IR"/>
+        </w:rPr>
+        <w:t xml:space="preserve">Recall = </w:t>
+      </w:r>
+      <w:r>
+        <w:rPr>
+          <w:rFonts w:cs="B Nazanin"/>
+          <w:sz w:val="24"/>
+          <w:szCs w:val="24"/>
+          <w:lang w:bidi="fa-IR"/>
+        </w:rPr>
+        <w:t>129</w:t>
+      </w:r>
+      <w:r>
+        <w:rPr>
+          <w:rFonts w:cs="B Nazanin"/>
+          <w:sz w:val="24"/>
+          <w:szCs w:val="24"/>
+          <w:lang w:bidi="fa-IR"/>
+        </w:rPr>
+        <w:t>/</w:t>
+      </w:r>
+      <w:r>
+        <w:rPr>
+          <w:rFonts w:cs="B Nazanin"/>
+          <w:sz w:val="24"/>
+          <w:szCs w:val="24"/>
+          <w:lang w:bidi="fa-IR"/>
+        </w:rPr>
+        <w:t>129</w:t>
+      </w:r>
+      <w:r>
+        <w:rPr>
+          <w:rFonts w:cs="B Nazanin"/>
+          <w:sz w:val="24"/>
+          <w:szCs w:val="24"/>
+          <w:lang w:bidi="fa-IR"/>
+        </w:rPr>
+        <w:t xml:space="preserve"> + </w:t>
+      </w:r>
+      <w:r>
+        <w:rPr>
+          <w:rFonts w:cs="B Nazanin"/>
+          <w:sz w:val="24"/>
+          <w:szCs w:val="24"/>
+          <w:lang w:bidi="fa-IR"/>
+        </w:rPr>
+        <w:t>424</w:t>
+      </w:r>
+      <w:r>
+        <w:rPr>
+          <w:rFonts w:cs="B Nazanin"/>
+          <w:sz w:val="24"/>
+          <w:szCs w:val="24"/>
+          <w:lang w:bidi="fa-IR"/>
+        </w:rPr>
+        <w:t xml:space="preserve"> = </w:t>
+      </w:r>
+      <w:r>
+        <w:rPr>
+          <w:rFonts w:cs="B Nazanin"/>
+          <w:sz w:val="24"/>
+          <w:szCs w:val="24"/>
+          <w:lang w:bidi="fa-IR"/>
+        </w:rPr>
+        <w:t>0.</w:t>
+      </w:r>
+      <w:r>
+        <w:rPr>
+          <w:rFonts w:cs="B Nazanin"/>
+          <w:sz w:val="24"/>
+          <w:szCs w:val="24"/>
+          <w:lang w:bidi="fa-IR"/>
+        </w:rPr>
+        <w:t>23</w:t>
+      </w:r>
+    </w:p>
+    <w:p>
+      <w:pPr>
+        <w:ind w:left="720"/>
+        <w:rPr>
+          <w:rFonts w:cs="B Nazanin"/>
+          <w:sz w:val="24"/>
+          <w:szCs w:val="24"/>
+          <w:lang w:bidi="fa-IR"/>
+        </w:rPr>
+      </w:pPr>
+      <w:r>
+        <w:rPr>
+          <w:rFonts w:cs="B Nazanin"/>
+          <w:sz w:val="24"/>
+          <w:szCs w:val="24"/>
+          <w:lang w:bidi="fa-IR"/>
+        </w:rPr>
+        <w:t xml:space="preserve">F1-score = </w:t>
+      </w:r>
+      <w:r>
+        <w:rPr>
+          <w:rFonts w:cs="B Nazanin"/>
+          <w:sz w:val="24"/>
+          <w:szCs w:val="24"/>
+          <w:lang w:bidi="fa-IR"/>
+        </w:rPr>
+        <w:t>129</w:t>
+      </w:r>
+      <w:r>
+        <w:rPr>
+          <w:rFonts w:cs="B Nazanin"/>
+          <w:sz w:val="24"/>
+          <w:szCs w:val="24"/>
+          <w:lang w:bidi="fa-IR"/>
+        </w:rPr>
+        <w:t>/</w:t>
+      </w:r>
+      <w:r>
+        <w:rPr>
+          <w:rFonts w:cs="B Nazanin"/>
+          <w:sz w:val="24"/>
+          <w:szCs w:val="24"/>
+          <w:lang w:bidi="fa-IR"/>
+        </w:rPr>
+        <w:t>129</w:t>
+      </w:r>
+      <w:r>
+        <w:rPr>
+          <w:rFonts w:cs="B Nazanin"/>
+          <w:sz w:val="24"/>
+          <w:szCs w:val="24"/>
+          <w:lang w:bidi="fa-IR"/>
+        </w:rPr>
+        <w:t xml:space="preserve"> + ½(</w:t>
+      </w:r>
+      <w:r>
+        <w:rPr>
+          <w:rFonts w:cs="B Nazanin"/>
+          <w:sz w:val="24"/>
+          <w:szCs w:val="24"/>
+          <w:lang w:bidi="fa-IR"/>
+        </w:rPr>
+        <w:t>85</w:t>
+      </w:r>
+      <w:r>
+        <w:rPr>
+          <w:rFonts w:cs="B Nazanin"/>
+          <w:sz w:val="24"/>
+          <w:szCs w:val="24"/>
+          <w:lang w:bidi="fa-IR"/>
+        </w:rPr>
+        <w:t xml:space="preserve"> + </w:t>
+      </w:r>
+      <w:r>
+        <w:rPr>
+          <w:rFonts w:cs="B Nazanin"/>
+          <w:sz w:val="24"/>
+          <w:szCs w:val="24"/>
+          <w:lang w:bidi="fa-IR"/>
+        </w:rPr>
+        <w:t>424</w:t>
+      </w:r>
+      <w:r>
+        <w:rPr>
+          <w:rFonts w:cs="B Nazanin"/>
+          <w:sz w:val="24"/>
+          <w:szCs w:val="24"/>
+          <w:lang w:bidi="fa-IR"/>
+        </w:rPr>
+        <w:t>) = 0.</w:t>
+      </w:r>
+      <w:r>
+        <w:rPr>
+          <w:rFonts w:cs="B Nazanin"/>
+          <w:sz w:val="24"/>
+          <w:szCs w:val="24"/>
+          <w:lang w:bidi="fa-IR"/>
+        </w:rPr>
+        <w:t>34</w:t>
+      </w:r>
+    </w:p>
+    <w:p>
+      <w:pPr>
+        <w:bidi/>
+        <w:ind w:left="720"/>
+        <w:rPr>
+          <w:rFonts w:cs="B Nazanin"/>
+          <w:sz w:val="24"/>
+          <w:szCs w:val="24"/>
+          <w:lang w:bidi="fa-IR"/>
+        </w:rPr>
+      </w:pPr>
+      <w:r>
+        <w:rPr>
+          <w:rFonts w:cs="B Nazanin" w:hint="cs"/>
+          <w:sz w:val="24"/>
+          <w:szCs w:val="24"/>
+          <w:rtl/>
+          <w:lang w:bidi="fa-IR"/>
+        </w:rPr>
+        <w:t>متاسفانه، نتایج آن طور که باید، خوب نیستند. با این که از ویژگی های مختلف استفاده کردیم. در این قسمت از پیش پردازش استفاده نکردیم.</w:t>
+      </w:r>
+    </w:p>
+    <w:p>
+      <w:pPr>
+        <w:bidi/>
+        <w:ind w:left="720"/>
+        <w:rPr>
+          <w:rFonts w:cs="B Nazanin" w:hint="cs"/>
+          <w:sz w:val="24"/>
+          <w:szCs w:val="24"/>
+          <w:rtl/>
+          <w:lang w:bidi="fa-IR"/>
+        </w:rPr>
+      </w:pPr>
+      <w:r>
+        <w:rPr>
+          <w:rFonts w:cs="B Nazanin" w:hint="cs"/>
+          <w:sz w:val="24"/>
+          <w:szCs w:val="24"/>
+          <w:rtl/>
+          <w:lang w:bidi="fa-IR"/>
+        </w:rPr>
+        <w:t>مشاهده می</w:t>
+      </w:r>
+      <w:r>
+        <w:rPr>
+          <w:rFonts w:cs="B Nazanin"/>
+          <w:sz w:val="24"/>
+          <w:szCs w:val="24"/>
+          <w:rtl/>
+          <w:lang w:bidi="fa-IR"/>
+        </w:rPr>
+        <w:softHyphen/>
+      </w:r>
+      <w:r>
+        <w:rPr>
+          <w:rFonts w:cs="B Nazanin" w:hint="cs"/>
+          <w:sz w:val="24"/>
+          <w:szCs w:val="24"/>
+          <w:rtl/>
+          <w:lang w:bidi="fa-IR"/>
+        </w:rPr>
+        <w:t>کنیم که وضعیت در صورت داشتن پیش پردازش، کمی بهتر است</w:t>
+      </w:r>
+      <w:r>
+        <w:rPr>
+          <w:rFonts w:cs="B Nazanin" w:hint="cs"/>
+          <w:sz w:val="24"/>
+          <w:szCs w:val="24"/>
+          <w:rtl/>
+          <w:lang w:bidi="fa-IR"/>
+        </w:rPr>
+        <w:t xml:space="preserve"> ولی متاسفانه طبقه بند خوبی به دست نیامد.</w:t>
+      </w:r>
+    </w:p>
+    <w:p>
+      <w:pPr>
+        <w:bidi/>
+        <w:ind w:left="720"/>
+        <w:rPr>
+          <w:rFonts w:cs="B Nazanin" w:hint="cs"/>
+          <w:sz w:val="24"/>
+          <w:szCs w:val="24"/>
+          <w:rtl/>
+          <w:lang w:bidi="fa-IR"/>
+        </w:rPr>
+      </w:pPr>
+    </w:p>
+    <w:p>
+      <w:pPr>
+        <w:ind w:left="720"/>
+        <w:jc w:val="right"/>
+        <w:rPr>
+          <w:rFonts w:cs="B Nazanin" w:hint="cs"/>
+          <w:sz w:val="24"/>
+          <w:szCs w:val="24"/>
+          <w:rtl/>
+          <w:lang w:bidi="fa-IR"/>
+        </w:rPr>
+      </w:pPr>
+    </w:p>
+    <w:p>
+      <w:pPr>
+        <w:ind w:left="720"/>
+        <w:rPr>
+          <w:rFonts w:cs="B Nazanin"/>
+          <w:sz w:val="24"/>
+          <w:szCs w:val="24"/>
           <w:lang w:bidi="fa-IR"/>
         </w:rPr>
       </w:pPr>
@@ -949,10 +4605,10 @@
 <file path=word/numbering.xml><?xml version="1.0" encoding="utf-8"?>
 <w:numbering xmlns:wpc="http://schemas.microsoft.com/office/word/2010/wordprocessingCanvas" xmlns:cx="http://schemas.microsoft.com/office/drawing/2014/chartex" xmlns:cx1="http://schemas.microsoft.com/office/drawing/2015/9/8/chartex" xmlns:cx2="http://schemas.microsoft.com/office/drawing/2015/10/21/chartex" xmlns:cx3="http://schemas.microsoft.com/office/drawing/2016/5/9/chartex" xmlns:cx4="http://schemas.microsoft.com/office/drawing/2016/5/10/chartex" xmlns:cx5="http://schemas.microsoft.com/office/drawing/2016/5/11/chartex" xmlns:cx6="http://schemas.microsoft.com/office/drawing/2016/5/12/chartex" xmlns:cx7="http://schemas.microsoft.com/office/drawing/2016/5/13/chartex" xmlns:cx8="http://schemas.microsoft.com/office/drawing/2016/5/14/chartex" xmlns:mc="http://schemas.openxmlformats.org/markup-compatibility/2006" xmlns:aink="http://schemas.microsoft.com/office/drawing/2016/ink" xmlns:am3d="http://schemas.microsoft.com/office/drawing/2017/model3d" xmlns:o="urn:schemas-microsoft-com:office:office" xmlns:r="http://schemas.openxmlformats.org/officeDocument/2006/relationships" xmlns:m="http://schemas.openxmlformats.org/officeDocument/2006/math" xmlns:v="urn:schemas-microsoft-com:vml" xmlns:wp14="http://schemas.microsoft.com/office/word/2010/wordprocessingDrawing" xmlns:wp="http://schemas.openxmlformats.org/drawingml/2006/wordprocessingDrawing" xmlns:w10="urn:schemas-microsoft-com:office:word" xmlns:w="http://schemas.openxmlformats.org/wordprocessingml/2006/main" xmlns:w14="http://schemas.microsoft.com/office/word/2010/wordml" xmlns:w15="http://schemas.microsoft.com/office/word/2012/wordml" xmlns:w16cex="http://schemas.microsoft.com/office/word/2018/wordml/cex" xmlns:w16cid="http://schemas.microsoft.com/office/word/2016/wordml/cid" xmlns:w16="http://schemas.microsoft.com/office/word/2018/wordml" xmlns:w16sdtdh="http://schemas.microsoft.com/office/word/2020/wordml/sdtdatahash" xmlns:w16se="http://schemas.microsoft.com/office/word/2015/wordml/symex" xmlns:wpg="http://schemas.microsoft.com/office/word/2010/wordprocessingGroup" xmlns:wpi="http://schemas.microsoft.com/office/word/2010/wordprocessingInk" xmlns:wne="http://schemas.microsoft.com/office/word/2006/wordml" xmlns:wps="http://schemas.microsoft.com/office/word/2010/wordprocessingShape" mc:Ignorable="w14 w15 w16se w16cid w16 w16cex w16sdtdh wp14">
   <w:abstractNum w:abstractNumId="0" w15:restartNumberingAfterBreak="0">
-    <w:nsid w:val="45686A33"/>
+    <w:nsid w:val="24852C71"/>
     <w:multiLevelType w:val="hybridMultilevel"/>
-    <w:tmpl w:val="39C80510"/>
-    <w:lvl w:ilvl="0" w:tplc="D7ACA2D4">
+    <w:tmpl w:val="AA20404C"/>
+    <w:lvl w:ilvl="0" w:tplc="DDAE1C28">
       <w:start w:val="1"/>
       <w:numFmt w:val="decimal"/>
       <w:lvlText w:val="%1-"/>
@@ -1038,16 +4694,16 @@
     </w:lvl>
   </w:abstractNum>
   <w:abstractNum w:abstractNumId="1" w15:restartNumberingAfterBreak="0">
-    <w:nsid w:val="487D2034"/>
+    <w:nsid w:val="45686A33"/>
     <w:multiLevelType w:val="hybridMultilevel"/>
-    <w:tmpl w:val="ED5C7512"/>
-    <w:lvl w:ilvl="0" w:tplc="01C06D06">
+    <w:tmpl w:val="39C80510"/>
+    <w:lvl w:ilvl="0" w:tplc="D7ACA2D4">
       <w:start w:val="1"/>
       <w:numFmt w:val="decimal"/>
       <w:lvlText w:val="%1-"/>
       <w:lvlJc w:val="left"/>
       <w:pPr>
-        <w:ind w:left="720" w:hanging="360"/>
+        <w:ind w:left="1080" w:hanging="360"/>
       </w:pPr>
       <w:rPr>
         <w:rFonts w:hint="default"/>
@@ -1059,7 +4715,7 @@
       <w:lvlText w:val="%2."/>
       <w:lvlJc w:val="left"/>
       <w:pPr>
-        <w:ind w:left="1440" w:hanging="360"/>
+        <w:ind w:left="1800" w:hanging="360"/>
       </w:pPr>
     </w:lvl>
     <w:lvl w:ilvl="2" w:tplc="0409001B" w:tentative="1">
@@ -1068,7 +4724,7 @@
       <w:lvlText w:val="%3."/>
       <w:lvlJc w:val="right"/>
       <w:pPr>
-        <w:ind w:left="2160" w:hanging="180"/>
+        <w:ind w:left="2520" w:hanging="180"/>
       </w:pPr>
     </w:lvl>
     <w:lvl w:ilvl="3" w:tplc="0409000F" w:tentative="1">
@@ -1077,7 +4733,7 @@
       <w:lvlText w:val="%4."/>
       <w:lvlJc w:val="left"/>
       <w:pPr>
-        <w:ind w:left="2880" w:hanging="360"/>
+        <w:ind w:left="3240" w:hanging="360"/>
       </w:pPr>
     </w:lvl>
     <w:lvl w:ilvl="4" w:tplc="04090019" w:tentative="1">
@@ -1086,7 +4742,7 @@
       <w:lvlText w:val="%5."/>
       <w:lvlJc w:val="left"/>
       <w:pPr>
-        <w:ind w:left="3600" w:hanging="360"/>
+        <w:ind w:left="3960" w:hanging="360"/>
       </w:pPr>
     </w:lvl>
     <w:lvl w:ilvl="5" w:tplc="0409001B" w:tentative="1">
@@ -1095,7 +4751,7 @@
       <w:lvlText w:val="%6."/>
       <w:lvlJc w:val="right"/>
       <w:pPr>
-        <w:ind w:left="4320" w:hanging="180"/>
+        <w:ind w:left="4680" w:hanging="180"/>
       </w:pPr>
     </w:lvl>
     <w:lvl w:ilvl="6" w:tplc="0409000F" w:tentative="1">
@@ -1104,7 +4760,7 @@
       <w:lvlText w:val="%7."/>
       <w:lvlJc w:val="left"/>
       <w:pPr>
-        <w:ind w:left="5040" w:hanging="360"/>
+        <w:ind w:left="5400" w:hanging="360"/>
       </w:pPr>
     </w:lvl>
     <w:lvl w:ilvl="7" w:tplc="04090019" w:tentative="1">
@@ -1113,7 +4769,7 @@
       <w:lvlText w:val="%8."/>
       <w:lvlJc w:val="left"/>
       <w:pPr>
-        <w:ind w:left="5760" w:hanging="360"/>
+        <w:ind w:left="6120" w:hanging="360"/>
       </w:pPr>
     </w:lvl>
     <w:lvl w:ilvl="8" w:tplc="0409001B" w:tentative="1">
@@ -1122,14 +4778,106 @@
       <w:lvlText w:val="%9."/>
       <w:lvlJc w:val="right"/>
       <w:pPr>
+        <w:ind w:left="6840" w:hanging="180"/>
+      </w:pPr>
+    </w:lvl>
+  </w:abstractNum>
+  <w:abstractNum w:abstractNumId="2" w15:restartNumberingAfterBreak="0">
+    <w:nsid w:val="487D2034"/>
+    <w:multiLevelType w:val="hybridMultilevel"/>
+    <w:tmpl w:val="ED5C7512"/>
+    <w:lvl w:ilvl="0" w:tplc="01C06D06">
+      <w:start w:val="1"/>
+      <w:numFmt w:val="decimal"/>
+      <w:lvlText w:val="%1-"/>
+      <w:lvlJc w:val="left"/>
+      <w:pPr>
+        <w:ind w:left="720" w:hanging="360"/>
+      </w:pPr>
+      <w:rPr>
+        <w:rFonts w:hint="default"/>
+      </w:rPr>
+    </w:lvl>
+    <w:lvl w:ilvl="1" w:tplc="04090019" w:tentative="1">
+      <w:start w:val="1"/>
+      <w:numFmt w:val="lowerLetter"/>
+      <w:lvlText w:val="%2."/>
+      <w:lvlJc w:val="left"/>
+      <w:pPr>
+        <w:ind w:left="1440" w:hanging="360"/>
+      </w:pPr>
+    </w:lvl>
+    <w:lvl w:ilvl="2" w:tplc="0409001B" w:tentative="1">
+      <w:start w:val="1"/>
+      <w:numFmt w:val="lowerRoman"/>
+      <w:lvlText w:val="%3."/>
+      <w:lvlJc w:val="right"/>
+      <w:pPr>
+        <w:ind w:left="2160" w:hanging="180"/>
+      </w:pPr>
+    </w:lvl>
+    <w:lvl w:ilvl="3" w:tplc="0409000F" w:tentative="1">
+      <w:start w:val="1"/>
+      <w:numFmt w:val="decimal"/>
+      <w:lvlText w:val="%4."/>
+      <w:lvlJc w:val="left"/>
+      <w:pPr>
+        <w:ind w:left="2880" w:hanging="360"/>
+      </w:pPr>
+    </w:lvl>
+    <w:lvl w:ilvl="4" w:tplc="04090019" w:tentative="1">
+      <w:start w:val="1"/>
+      <w:numFmt w:val="lowerLetter"/>
+      <w:lvlText w:val="%5."/>
+      <w:lvlJc w:val="left"/>
+      <w:pPr>
+        <w:ind w:left="3600" w:hanging="360"/>
+      </w:pPr>
+    </w:lvl>
+    <w:lvl w:ilvl="5" w:tplc="0409001B" w:tentative="1">
+      <w:start w:val="1"/>
+      <w:numFmt w:val="lowerRoman"/>
+      <w:lvlText w:val="%6."/>
+      <w:lvlJc w:val="right"/>
+      <w:pPr>
+        <w:ind w:left="4320" w:hanging="180"/>
+      </w:pPr>
+    </w:lvl>
+    <w:lvl w:ilvl="6" w:tplc="0409000F" w:tentative="1">
+      <w:start w:val="1"/>
+      <w:numFmt w:val="decimal"/>
+      <w:lvlText w:val="%7."/>
+      <w:lvlJc w:val="left"/>
+      <w:pPr>
+        <w:ind w:left="5040" w:hanging="360"/>
+      </w:pPr>
+    </w:lvl>
+    <w:lvl w:ilvl="7" w:tplc="04090019" w:tentative="1">
+      <w:start w:val="1"/>
+      <w:numFmt w:val="lowerLetter"/>
+      <w:lvlText w:val="%8."/>
+      <w:lvlJc w:val="left"/>
+      <w:pPr>
+        <w:ind w:left="5760" w:hanging="360"/>
+      </w:pPr>
+    </w:lvl>
+    <w:lvl w:ilvl="8" w:tplc="0409001B" w:tentative="1">
+      <w:start w:val="1"/>
+      <w:numFmt w:val="lowerRoman"/>
+      <w:lvlText w:val="%9."/>
+      <w:lvlJc w:val="right"/>
+      <w:pPr>
         <w:ind w:left="6480" w:hanging="180"/>
       </w:pPr>
     </w:lvl>
   </w:abstractNum>
   <w:num w:numId="1" w16cid:durableId="359090280">
+    <w:abstractNumId w:val="2"/>
+  </w:num>
+  <w:num w:numId="2" w16cid:durableId="382172561">
     <w:abstractNumId w:val="1"/>
   </w:num>
-  <w:num w:numId="2" w16cid:durableId="382172561">
+  <w:num w:numId="3" w16cid:durableId="241840216">
     <w:abstractNumId w:val="0"/>
   </w:num>
 </w:numbering>
@@ -1591,6 +5339,25 @@
       </w:tblBorders>
     </w:tblPr>
   </w:style>
+  <w:style w:type="paragraph" w:styleId="Caption">
+    <w:name w:val="caption"/>
+    <w:basedOn w:val="Normal"/>
+    <w:next w:val="Normal"/>
+    <w:uiPriority w:val="35"/>
+    <w:unhideWhenUsed/>
+    <w:qFormat/>
+    <w:rsid w:val="00736399"/>
+    <w:pPr>
+      <w:spacing w:after="200" w:line="240" w:lineRule="auto"/>
+    </w:pPr>
+    <w:rPr>
+      <w:i/>
+      <w:iCs/>
+      <w:color w:val="44546A" w:themeColor="text2"/>
+      <w:sz w:val="18"/>
+      <w:szCs w:val="18"/>
+    </w:rPr>
+  </w:style>
 </w:styles>
 </file>
 

</xml_diff>